<commit_message>
Saved everything and understood more
</commit_message>
<xml_diff>
--- a/Notes/Advanced Algorithms Theory Swiss Knife.docx
+++ b/Notes/Advanced Algorithms Theory Swiss Knife.docx
@@ -16555,15 +16555,133 @@
     </w:p>
     <w:p>
       <w:pPr>
-        <w:spacing w:line="276" w:lineRule="auto"/>
-        <w:rPr>
-          <w:lang w:val="en-US"/>
-        </w:rPr>
-      </w:pPr>
-      <w:r>
-        <w:rPr>
-          <w:lang w:val="en-US"/>
-        </w:rPr>
+        <w:pStyle w:val="Titolo2"/>
+        <w:pBdr>
+          <w:bottom w:val="single" w:sz="6" w:space="1" w:color="auto"/>
+        </w:pBdr>
+        <w:jc w:val="center"/>
+        <w:rPr>
+          <w:lang w:val="en-US"/>
+        </w:rPr>
+      </w:pPr>
+      <w:r>
+        <w:rPr>
+          <w:lang w:val="en-US"/>
+        </w:rPr>
+        <w:t>Example of Execution for Exam</w:t>
+      </w:r>
+    </w:p>
+    <w:p>
+      <w:pPr>
+        <w:rPr>
+          <w:lang w:val="en-US"/>
+        </w:rPr>
+      </w:pPr>
+      <w:r>
+        <w:rPr>
+          <w:lang w:val="en-US"/>
+        </w:rPr>
+        <w:drawing>
+          <wp:anchor distT="0" distB="0" distL="114300" distR="114300" simplePos="0" relativeHeight="251683840" behindDoc="0" locked="0" layoutInCell="1" allowOverlap="1" wp14:anchorId="1AE8AE79" wp14:editId="0E536E3B">
+            <wp:simplePos x="0" y="0"/>
+            <wp:positionH relativeFrom="column">
+              <wp:posOffset>2115073</wp:posOffset>
+            </wp:positionH>
+            <wp:positionV relativeFrom="paragraph">
+              <wp:posOffset>120650</wp:posOffset>
+            </wp:positionV>
+            <wp:extent cx="2263775" cy="1514475"/>
+            <wp:effectExtent l="0" t="0" r="3175" b="9525"/>
+            <wp:wrapSquare wrapText="bothSides"/>
+            <wp:docPr id="1716836333" name="Immagine 1" descr="Immagine che contiene disegno, clipart, schizzo, Line art&#10;&#10;Descrizione generata automaticamente"/>
+            <wp:cNvGraphicFramePr>
+              <a:graphicFrameLocks xmlns:a="http://schemas.openxmlformats.org/drawingml/2006/main" noChangeAspect="1"/>
+            </wp:cNvGraphicFramePr>
+            <a:graphic xmlns:a="http://schemas.openxmlformats.org/drawingml/2006/main">
+              <a:graphicData uri="http://schemas.openxmlformats.org/drawingml/2006/picture">
+                <pic:pic xmlns:pic="http://schemas.openxmlformats.org/drawingml/2006/picture">
+                  <pic:nvPicPr>
+                    <pic:cNvPr id="1716836333" name="Immagine 1" descr="Immagine che contiene disegno, clipart, schizzo, Line art&#10;&#10;Descrizione generata automaticamente"/>
+                    <pic:cNvPicPr/>
+                  </pic:nvPicPr>
+                  <pic:blipFill>
+                    <a:blip r:embed="rId33"/>
+                    <a:stretch>
+                      <a:fillRect/>
+                    </a:stretch>
+                  </pic:blipFill>
+                  <pic:spPr>
+                    <a:xfrm>
+                      <a:off x="0" y="0"/>
+                      <a:ext cx="2263775" cy="1514475"/>
+                    </a:xfrm>
+                    <a:prstGeom prst="rect">
+                      <a:avLst/>
+                    </a:prstGeom>
+                  </pic:spPr>
+                </pic:pic>
+              </a:graphicData>
+            </a:graphic>
+            <wp14:sizeRelH relativeFrom="margin">
+              <wp14:pctWidth>0</wp14:pctWidth>
+            </wp14:sizeRelH>
+            <wp14:sizeRelV relativeFrom="margin">
+              <wp14:pctHeight>0</wp14:pctHeight>
+            </wp14:sizeRelV>
+          </wp:anchor>
+        </w:drawing>
+      </w:r>
+    </w:p>
+    <w:p>
+      <w:pPr>
+        <w:rPr>
+          <w:lang w:val="en-US"/>
+        </w:rPr>
+      </w:pPr>
+    </w:p>
+    <w:p>
+      <w:pPr>
+        <w:rPr>
+          <w:lang w:val="en-US"/>
+        </w:rPr>
+      </w:pPr>
+    </w:p>
+    <w:p>
+      <w:pPr>
+        <w:rPr>
+          <w:lang w:val="en-US"/>
+        </w:rPr>
+      </w:pPr>
+    </w:p>
+    <w:p>
+      <w:pPr>
+        <w:rPr>
+          <w:lang w:val="en-US"/>
+        </w:rPr>
+      </w:pPr>
+    </w:p>
+    <w:p/>
+    <w:p>
+      <w:proofErr w:type="spellStart"/>
+      <w:r>
+        <w:t>Traversal</w:t>
+      </w:r>
+      <w:proofErr w:type="spellEnd"/>
+      <w:r>
+        <w:t xml:space="preserve">: </w:t>
+      </w:r>
+      <m:oMath>
+        <m:r>
+          <w:rPr>
+            <w:rFonts w:ascii="Cambria Math" w:hAnsi="Cambria Math"/>
+          </w:rPr>
+          <m:t>(a, e),(a, b),(e, f),(b, c),(c, d)</m:t>
+        </m:r>
+      </m:oMath>
+      <w:r>
+        <w:t xml:space="preserve"> </w:t>
+      </w:r>
+      <w:r>
         <w:br w:type="page"/>
       </w:r>
     </w:p>
@@ -16574,9 +16692,22 @@
         <w:jc w:val="center"/>
       </w:pPr>
       <w:bookmarkStart w:id="19" w:name="_Toc164154531"/>
+      <w:proofErr w:type="spellStart"/>
       <w:r>
         <w:lastRenderedPageBreak/>
-        <w:t>Efficient Prim – Heap Implementation</w:t>
+        <w:t>Efficient</w:t>
+      </w:r>
+      <w:proofErr w:type="spellEnd"/>
+      <w:r>
+        <w:t xml:space="preserve"> </w:t>
+      </w:r>
+      <w:proofErr w:type="spellStart"/>
+      <w:r>
+        <w:t>Prim</w:t>
+      </w:r>
+      <w:proofErr w:type="spellEnd"/>
+      <w:r>
+        <w:t xml:space="preserve"> – Heap Implementation</w:t>
       </w:r>
       <w:bookmarkEnd w:id="19"/>
     </w:p>
@@ -19502,15 +19633,140 @@
     </w:p>
     <w:p>
       <w:pPr>
-        <w:spacing w:line="276" w:lineRule="auto"/>
-        <w:rPr>
-          <w:lang w:val="en-US"/>
-        </w:rPr>
-      </w:pPr>
-      <w:r>
-        <w:rPr>
-          <w:lang w:val="en-US"/>
-        </w:rPr>
+        <w:pStyle w:val="Titolo2"/>
+        <w:pBdr>
+          <w:bottom w:val="single" w:sz="6" w:space="1" w:color="auto"/>
+        </w:pBdr>
+        <w:jc w:val="center"/>
+        <w:rPr>
+          <w:lang w:val="en-US"/>
+        </w:rPr>
+      </w:pPr>
+      <w:r>
+        <w:rPr>
+          <w:lang w:val="en-US"/>
+        </w:rPr>
+        <w:t>Example of Execution for Exam</w:t>
+      </w:r>
+    </w:p>
+    <w:p>
+      <w:pPr>
+        <w:rPr>
+          <w:lang w:val="en-US"/>
+        </w:rPr>
+      </w:pPr>
+      <w:r>
+        <w:rPr>
+          <w:lang w:val="en-US"/>
+        </w:rPr>
+        <w:drawing>
+          <wp:anchor distT="0" distB="0" distL="114300" distR="114300" simplePos="0" relativeHeight="251685888" behindDoc="0" locked="0" layoutInCell="1" allowOverlap="1" wp14:anchorId="0D2D8163" wp14:editId="25C9743B">
+            <wp:simplePos x="0" y="0"/>
+            <wp:positionH relativeFrom="column">
+              <wp:posOffset>2115073</wp:posOffset>
+            </wp:positionH>
+            <wp:positionV relativeFrom="paragraph">
+              <wp:posOffset>120650</wp:posOffset>
+            </wp:positionV>
+            <wp:extent cx="2263775" cy="1514475"/>
+            <wp:effectExtent l="0" t="0" r="3175" b="9525"/>
+            <wp:wrapSquare wrapText="bothSides"/>
+            <wp:docPr id="832661439" name="Immagine 1" descr="Immagine che contiene disegno, clipart, schizzo, Line art&#10;&#10;Descrizione generata automaticamente"/>
+            <wp:cNvGraphicFramePr>
+              <a:graphicFrameLocks xmlns:a="http://schemas.openxmlformats.org/drawingml/2006/main" noChangeAspect="1"/>
+            </wp:cNvGraphicFramePr>
+            <a:graphic xmlns:a="http://schemas.openxmlformats.org/drawingml/2006/main">
+              <a:graphicData uri="http://schemas.openxmlformats.org/drawingml/2006/picture">
+                <pic:pic xmlns:pic="http://schemas.openxmlformats.org/drawingml/2006/picture">
+                  <pic:nvPicPr>
+                    <pic:cNvPr id="1716836333" name="Immagine 1" descr="Immagine che contiene disegno, clipart, schizzo, Line art&#10;&#10;Descrizione generata automaticamente"/>
+                    <pic:cNvPicPr/>
+                  </pic:nvPicPr>
+                  <pic:blipFill>
+                    <a:blip r:embed="rId33"/>
+                    <a:stretch>
+                      <a:fillRect/>
+                    </a:stretch>
+                  </pic:blipFill>
+                  <pic:spPr>
+                    <a:xfrm>
+                      <a:off x="0" y="0"/>
+                      <a:ext cx="2263775" cy="1514475"/>
+                    </a:xfrm>
+                    <a:prstGeom prst="rect">
+                      <a:avLst/>
+                    </a:prstGeom>
+                  </pic:spPr>
+                </pic:pic>
+              </a:graphicData>
+            </a:graphic>
+            <wp14:sizeRelH relativeFrom="margin">
+              <wp14:pctWidth>0</wp14:pctWidth>
+            </wp14:sizeRelH>
+            <wp14:sizeRelV relativeFrom="margin">
+              <wp14:pctHeight>0</wp14:pctHeight>
+            </wp14:sizeRelV>
+          </wp:anchor>
+        </w:drawing>
+      </w:r>
+    </w:p>
+    <w:p>
+      <w:pPr>
+        <w:rPr>
+          <w:lang w:val="en-US"/>
+        </w:rPr>
+      </w:pPr>
+    </w:p>
+    <w:p>
+      <w:pPr>
+        <w:rPr>
+          <w:lang w:val="en-US"/>
+        </w:rPr>
+      </w:pPr>
+    </w:p>
+    <w:p>
+      <w:pPr>
+        <w:rPr>
+          <w:lang w:val="en-US"/>
+        </w:rPr>
+      </w:pPr>
+    </w:p>
+    <w:p>
+      <w:pPr>
+        <w:rPr>
+          <w:lang w:val="en-US"/>
+        </w:rPr>
+      </w:pPr>
+    </w:p>
+    <w:p>
+      <w:pPr>
+        <w:spacing w:line="276" w:lineRule="auto"/>
+        <w:rPr>
+          <w:lang w:val="en-US"/>
+        </w:rPr>
+      </w:pPr>
+    </w:p>
+    <w:p>
+      <w:pPr>
+        <w:spacing w:line="276" w:lineRule="auto"/>
+      </w:pPr>
+      <w:proofErr w:type="spellStart"/>
+      <w:r>
+        <w:t>Traversal</w:t>
+      </w:r>
+      <w:proofErr w:type="spellEnd"/>
+      <w:r>
+        <w:t xml:space="preserve">: </w:t>
+      </w:r>
+      <m:oMath>
+        <m:r>
+          <w:rPr>
+            <w:rFonts w:ascii="Cambria Math" w:hAnsi="Cambria Math"/>
+          </w:rPr>
+          <m:t>(a, e),(c, d),(a, b),(e, f),(b, c)</m:t>
+        </m:r>
+      </m:oMath>
+      <w:r>
         <w:br w:type="page"/>
       </w:r>
     </w:p>
@@ -19521,11 +19777,29 @@
         <w:jc w:val="center"/>
       </w:pPr>
       <w:bookmarkStart w:id="28" w:name="_Toc164154539"/>
+      <w:proofErr w:type="spellStart"/>
       <w:r>
         <w:lastRenderedPageBreak/>
-        <w:t>Efficient Kruskal – Union-Find</w:t>
+        <w:t>Efficient</w:t>
+      </w:r>
+      <w:proofErr w:type="spellEnd"/>
+      <w:r>
+        <w:t xml:space="preserve"> </w:t>
+      </w:r>
+      <w:proofErr w:type="spellStart"/>
+      <w:r>
+        <w:t>Kruskal</w:t>
+      </w:r>
+      <w:proofErr w:type="spellEnd"/>
+      <w:r>
+        <w:t xml:space="preserve"> – Union-</w:t>
+      </w:r>
+      <w:proofErr w:type="spellStart"/>
+      <w:r>
+        <w:t>Find</w:t>
       </w:r>
       <w:bookmarkEnd w:id="28"/>
+      <w:proofErr w:type="spellEnd"/>
     </w:p>
     <w:p>
       <w:pPr>
@@ -29739,7 +30013,7 @@
                     <pic:cNvPicPr/>
                   </pic:nvPicPr>
                   <pic:blipFill>
-                    <a:blip r:embed="rId33"/>
+                    <a:blip r:embed="rId34"/>
                     <a:stretch>
                       <a:fillRect/>
                     </a:stretch>
@@ -29928,7 +30202,7 @@
                     <pic:cNvPicPr/>
                   </pic:nvPicPr>
                   <pic:blipFill>
-                    <a:blip r:embed="rId34"/>
+                    <a:blip r:embed="rId35"/>
                     <a:stretch>
                       <a:fillRect/>
                     </a:stretch>
@@ -29996,7 +30270,7 @@
                     <pic:cNvPicPr/>
                   </pic:nvPicPr>
                   <pic:blipFill>
-                    <a:blip r:embed="rId35"/>
+                    <a:blip r:embed="rId36"/>
                     <a:stretch>
                       <a:fillRect/>
                     </a:stretch>
@@ -34888,7 +35162,7 @@
                     <pic:cNvPicPr/>
                   </pic:nvPicPr>
                   <pic:blipFill>
-                    <a:blip r:embed="rId36"/>
+                    <a:blip r:embed="rId37"/>
                     <a:stretch>
                       <a:fillRect/>
                     </a:stretch>
@@ -35861,21 +36135,1344 @@
     <w:p>
       <w:pPr>
         <w:spacing w:after="0" w:line="276" w:lineRule="auto"/>
-      </w:pPr>
-    </w:p>
-    <w:p>
-      <w:pPr>
-        <w:spacing w:line="276" w:lineRule="auto"/>
-      </w:pPr>
-      <w:proofErr w:type="spellStart"/>
-      <w:r>
-        <w:t>We’ll</w:t>
-      </w:r>
-      <w:proofErr w:type="spellEnd"/>
-      <w:r>
-        <w:t xml:space="preserve"> show </w:t>
-      </w:r>
-      <m:oMath>
+        <w:rPr>
+          <w:lang w:val="en-US"/>
+        </w:rPr>
+      </w:pPr>
+    </w:p>
+    <w:p>
+      <w:pPr>
+        <w:spacing w:line="276" w:lineRule="auto"/>
+        <w:rPr>
+          <w:lang w:val="en-US"/>
+        </w:rPr>
+      </w:pPr>
+      <w:r>
+        <w:rPr>
+          <w:lang w:val="en-US"/>
+        </w:rPr>
+        <w:t xml:space="preserve">We’ll show </w:t>
+      </w:r>
+      <m:oMath>
+        <m:f>
+          <m:fPr>
+            <m:ctrlPr>
+              <w:rPr>
+                <w:rFonts w:ascii="Cambria Math" w:hAnsi="Cambria Math"/>
+                <w:i/>
+              </w:rPr>
+            </m:ctrlPr>
+          </m:fPr>
+          <m:num>
+            <m:d>
+              <m:dPr>
+                <m:begChr m:val="|"/>
+                <m:endChr m:val="|"/>
+                <m:ctrlPr>
+                  <w:rPr>
+                    <w:rFonts w:ascii="Cambria Math" w:hAnsi="Cambria Math"/>
+                    <w:i/>
+                  </w:rPr>
+                </m:ctrlPr>
+              </m:dPr>
+              <m:e>
+                <m:sSup>
+                  <m:sSupPr>
+                    <m:ctrlPr>
+                      <w:rPr>
+                        <w:rFonts w:ascii="Cambria Math" w:hAnsi="Cambria Math"/>
+                        <w:i/>
+                      </w:rPr>
+                    </m:ctrlPr>
+                  </m:sSupPr>
+                  <m:e>
+                    <m:r>
+                      <w:rPr>
+                        <w:rFonts w:ascii="Cambria Math" w:hAnsi="Cambria Math"/>
+                      </w:rPr>
+                      <m:t>V</m:t>
+                    </m:r>
+                  </m:e>
+                  <m:sup>
+                    <m:r>
+                      <w:rPr>
+                        <w:rFonts w:ascii="Cambria Math" w:hAnsi="Cambria Math"/>
+                        <w:lang w:val="en-US"/>
+                      </w:rPr>
+                      <m:t>'</m:t>
+                    </m:r>
+                  </m:sup>
+                </m:sSup>
+              </m:e>
+            </m:d>
+          </m:num>
+          <m:den>
+            <m:d>
+              <m:dPr>
+                <m:begChr m:val="|"/>
+                <m:endChr m:val="|"/>
+                <m:ctrlPr>
+                  <w:rPr>
+                    <w:rFonts w:ascii="Cambria Math" w:hAnsi="Cambria Math"/>
+                    <w:i/>
+                  </w:rPr>
+                </m:ctrlPr>
+              </m:dPr>
+              <m:e>
+                <m:sSup>
+                  <m:sSupPr>
+                    <m:ctrlPr>
+                      <w:rPr>
+                        <w:rFonts w:ascii="Cambria Math" w:hAnsi="Cambria Math"/>
+                        <w:i/>
+                      </w:rPr>
+                    </m:ctrlPr>
+                  </m:sSupPr>
+                  <m:e>
+                    <m:r>
+                      <w:rPr>
+                        <w:rFonts w:ascii="Cambria Math" w:hAnsi="Cambria Math"/>
+                      </w:rPr>
+                      <m:t>V</m:t>
+                    </m:r>
+                  </m:e>
+                  <m:sup>
+                    <m:r>
+                      <w:rPr>
+                        <w:rFonts w:ascii="Cambria Math" w:hAnsi="Cambria Math"/>
+                        <w:lang w:val="en-US"/>
+                      </w:rPr>
+                      <m:t>*</m:t>
+                    </m:r>
+                  </m:sup>
+                </m:sSup>
+              </m:e>
+            </m:d>
+          </m:den>
+        </m:f>
+        <m:r>
+          <w:rPr>
+            <w:rFonts w:ascii="Cambria Math" w:hAnsi="Cambria Math"/>
+            <w:lang w:val="en-US"/>
+          </w:rPr>
+          <m:t>≤2</m:t>
+        </m:r>
+      </m:oMath>
+    </w:p>
+    <w:p>
+      <w:pPr>
+        <w:spacing w:line="276" w:lineRule="auto"/>
+        <w:rPr>
+          <w:lang w:val="en-US"/>
+        </w:rPr>
+      </w:pPr>
+      <w:r>
+        <w:rPr>
+          <w:lang w:val="en-US"/>
+        </w:rPr>
+        <w:lastRenderedPageBreak/>
+        <w:t xml:space="preserve">Given </w:t>
+      </w:r>
+      <m:oMath>
+        <m:r>
+          <w:rPr>
+            <w:rFonts w:ascii="Cambria Math" w:hAnsi="Cambria Math"/>
+          </w:rPr>
+          <m:t>A</m:t>
+        </m:r>
+      </m:oMath>
+      <w:r>
+        <w:rPr>
+          <w:lang w:val="en-US"/>
+        </w:rPr>
+        <w:t xml:space="preserve"> = set of selected edges:</w:t>
+      </w:r>
+    </w:p>
+    <w:p>
+      <w:pPr>
+        <w:pStyle w:val="Paragrafoelenco"/>
+        <w:numPr>
+          <w:ilvl w:val="0"/>
+          <w:numId w:val="18"/>
+        </w:numPr>
+        <w:spacing w:line="276" w:lineRule="auto"/>
+        <w:rPr>
+          <w:lang w:val="en-US"/>
+        </w:rPr>
+      </w:pPr>
+      <m:oMath>
+        <m:r>
+          <w:rPr>
+            <w:rFonts w:ascii="Cambria Math" w:hAnsi="Cambria Math"/>
+          </w:rPr>
+          <m:t>A</m:t>
+        </m:r>
+      </m:oMath>
+      <w:r>
+        <w:rPr>
+          <w:lang w:val="en-US"/>
+        </w:rPr>
+        <w:t xml:space="preserve"> is a </w:t>
+      </w:r>
+      <w:r>
+        <w:rPr>
+          <w:u w:val="single"/>
+          <w:lang w:val="en-US"/>
+        </w:rPr>
+        <w:t>matching</w:t>
+      </w:r>
+      <w:r>
+        <w:rPr>
+          <w:lang w:val="en-US"/>
+        </w:rPr>
+        <w:t xml:space="preserve">: </w:t>
+      </w:r>
+      <m:oMath>
+        <m:r>
+          <w:rPr>
+            <w:rFonts w:ascii="Cambria Math" w:hAnsi="Cambria Math"/>
+            <w:lang w:val="en-US"/>
+          </w:rPr>
+          <m:t>∀</m:t>
+        </m:r>
+        <m:r>
+          <w:rPr>
+            <w:rFonts w:ascii="Cambria Math" w:hAnsi="Cambria Math"/>
+          </w:rPr>
+          <m:t>e</m:t>
+        </m:r>
+        <m:r>
+          <w:rPr>
+            <w:rFonts w:ascii="Cambria Math" w:hAnsi="Cambria Math"/>
+            <w:lang w:val="en-US"/>
+          </w:rPr>
+          <m:t xml:space="preserve">, </m:t>
+        </m:r>
+        <m:sSup>
+          <m:sSupPr>
+            <m:ctrlPr>
+              <w:rPr>
+                <w:rFonts w:ascii="Cambria Math" w:hAnsi="Cambria Math"/>
+                <w:i/>
+              </w:rPr>
+            </m:ctrlPr>
+          </m:sSupPr>
+          <m:e>
+            <m:r>
+              <w:rPr>
+                <w:rFonts w:ascii="Cambria Math" w:hAnsi="Cambria Math"/>
+              </w:rPr>
+              <m:t>e</m:t>
+            </m:r>
+          </m:e>
+          <m:sup>
+            <m:r>
+              <w:rPr>
+                <w:rFonts w:ascii="Cambria Math" w:hAnsi="Cambria Math"/>
+                <w:lang w:val="en-US"/>
+              </w:rPr>
+              <m:t>'</m:t>
+            </m:r>
+          </m:sup>
+        </m:sSup>
+        <m:r>
+          <w:rPr>
+            <w:rFonts w:ascii="Cambria Math" w:hAnsi="Cambria Math"/>
+            <w:lang w:val="en-US"/>
+          </w:rPr>
+          <m:t>∈</m:t>
+        </m:r>
+        <m:r>
+          <w:rPr>
+            <w:rFonts w:ascii="Cambria Math" w:hAnsi="Cambria Math"/>
+          </w:rPr>
+          <m:t>A</m:t>
+        </m:r>
+        <m:r>
+          <w:rPr>
+            <w:rFonts w:ascii="Cambria Math" w:hAnsi="Cambria Math"/>
+            <w:lang w:val="en-US"/>
+          </w:rPr>
+          <m:t>⇒</m:t>
+        </m:r>
+        <m:r>
+          <w:rPr>
+            <w:rFonts w:ascii="Cambria Math" w:hAnsi="Cambria Math"/>
+          </w:rPr>
+          <m:t>e</m:t>
+        </m:r>
+        <m:r>
+          <w:rPr>
+            <w:rFonts w:ascii="Cambria Math" w:hAnsi="Cambria Math"/>
+            <w:lang w:val="en-US"/>
+          </w:rPr>
+          <m:t>∩</m:t>
+        </m:r>
+        <m:sSup>
+          <m:sSupPr>
+            <m:ctrlPr>
+              <w:rPr>
+                <w:rFonts w:ascii="Cambria Math" w:hAnsi="Cambria Math"/>
+                <w:i/>
+              </w:rPr>
+            </m:ctrlPr>
+          </m:sSupPr>
+          <m:e>
+            <m:r>
+              <w:rPr>
+                <w:rFonts w:ascii="Cambria Math" w:hAnsi="Cambria Math"/>
+              </w:rPr>
+              <m:t>e</m:t>
+            </m:r>
+          </m:e>
+          <m:sup>
+            <m:r>
+              <w:rPr>
+                <w:rFonts w:ascii="Cambria Math" w:hAnsi="Cambria Math"/>
+                <w:lang w:val="en-US"/>
+              </w:rPr>
+              <m:t>'</m:t>
+            </m:r>
+          </m:sup>
+        </m:sSup>
+        <m:r>
+          <w:rPr>
+            <w:rFonts w:ascii="Cambria Math" w:hAnsi="Cambria Math"/>
+            <w:lang w:val="en-US"/>
+          </w:rPr>
+          <m:t>=∅</m:t>
+        </m:r>
+      </m:oMath>
+    </w:p>
+    <w:p>
+      <w:pPr>
+        <w:pStyle w:val="Paragrafoelenco"/>
+        <w:numPr>
+          <w:ilvl w:val="1"/>
+          <w:numId w:val="18"/>
+        </w:numPr>
+        <w:spacing w:line="276" w:lineRule="auto"/>
+        <w:rPr>
+          <w:lang w:val="en-US"/>
+        </w:rPr>
+      </w:pPr>
+      <w:r>
+        <w:rPr>
+          <w:lang w:val="en-US"/>
+        </w:rPr>
+        <w:t>i.e. set of edges with no vertices in common</w:t>
+      </w:r>
+    </w:p>
+    <w:p>
+      <w:pPr>
+        <w:pStyle w:val="Paragrafoelenco"/>
+        <w:numPr>
+          <w:ilvl w:val="1"/>
+          <w:numId w:val="18"/>
+        </w:numPr>
+        <w:spacing w:line="276" w:lineRule="auto"/>
+        <w:rPr>
+          <w:lang w:val="en-US"/>
+        </w:rPr>
+      </w:pPr>
+      <w:r>
+        <w:rPr>
+          <w:lang w:val="en-US"/>
+        </w:rPr>
+        <w:t>every edge is disjoint, so there is no couple of edges sharing a common node</w:t>
+      </w:r>
+    </w:p>
+    <w:p>
+      <w:pPr>
+        <w:pStyle w:val="Paragrafoelenco"/>
+        <w:numPr>
+          <w:ilvl w:val="0"/>
+          <w:numId w:val="18"/>
+        </w:numPr>
+        <w:spacing w:line="276" w:lineRule="auto"/>
+        <w:rPr>
+          <w:lang w:val="en-US"/>
+        </w:rPr>
+      </w:pPr>
+      <m:oMath>
+        <m:r>
+          <w:rPr>
+            <w:rFonts w:ascii="Cambria Math" w:hAnsi="Cambria Math"/>
+          </w:rPr>
+          <m:t>Approx</m:t>
+        </m:r>
+        <m:r>
+          <w:rPr>
+            <w:rFonts w:ascii="Cambria Math" w:hAnsi="Cambria Math"/>
+            <w:lang w:val="en-US"/>
+          </w:rPr>
+          <m:t>_</m:t>
+        </m:r>
+        <m:r>
+          <w:rPr>
+            <w:rFonts w:ascii="Cambria Math" w:hAnsi="Cambria Math"/>
+          </w:rPr>
+          <m:t>Vertex</m:t>
+        </m:r>
+        <m:r>
+          <w:rPr>
+            <w:rFonts w:ascii="Cambria Math" w:hAnsi="Cambria Math"/>
+            <w:lang w:val="en-US"/>
+          </w:rPr>
+          <m:t>_</m:t>
+        </m:r>
+        <m:r>
+          <w:rPr>
+            <w:rFonts w:ascii="Cambria Math" w:hAnsi="Cambria Math"/>
+          </w:rPr>
+          <m:t>Cover</m:t>
+        </m:r>
+      </m:oMath>
+      <w:r>
+        <w:rPr>
+          <w:lang w:val="en-US"/>
+        </w:rPr>
+        <w:t xml:space="preserve"> selects a </w:t>
+      </w:r>
+      <w:r>
+        <w:rPr>
+          <w:u w:val="single"/>
+          <w:lang w:val="en-US"/>
+        </w:rPr>
+        <w:t xml:space="preserve">maximal </w:t>
+      </w:r>
+      <w:r>
+        <w:rPr>
+          <w:lang w:val="en-US"/>
+        </w:rPr>
+        <w:t xml:space="preserve">matching: </w:t>
+      </w:r>
+      <m:oMath>
+        <m:r>
+          <w:rPr>
+            <w:rFonts w:ascii="Cambria Math" w:hAnsi="Cambria Math"/>
+            <w:lang w:val="en-US"/>
+          </w:rPr>
+          <m:t>∀</m:t>
+        </m:r>
+      </m:oMath>
+      <w:r>
+        <w:rPr>
+          <w:lang w:val="en-US"/>
+        </w:rPr>
+        <w:t xml:space="preserve"> edge </w:t>
+      </w:r>
+      <m:oMath>
+        <m:r>
+          <w:rPr>
+            <w:rFonts w:ascii="Cambria Math" w:hAnsi="Cambria Math"/>
+          </w:rPr>
+          <m:t>y</m:t>
+        </m:r>
+        <m:r>
+          <w:rPr>
+            <w:rFonts w:ascii="Cambria Math" w:hAnsi="Cambria Math"/>
+            <w:lang w:val="en-US"/>
+          </w:rPr>
+          <m:t xml:space="preserve">, </m:t>
+        </m:r>
+        <m:r>
+          <w:rPr>
+            <w:rFonts w:ascii="Cambria Math" w:hAnsi="Cambria Math"/>
+          </w:rPr>
+          <m:t>A</m:t>
+        </m:r>
+        <m:r>
+          <w:rPr>
+            <w:rFonts w:ascii="Cambria Math" w:hAnsi="Cambria Math"/>
+            <w:lang w:val="en-US"/>
+          </w:rPr>
+          <m:t>∪</m:t>
+        </m:r>
+        <m:r>
+          <w:rPr>
+            <w:rFonts w:ascii="Cambria Math" w:hAnsi="Cambria Math"/>
+          </w:rPr>
+          <m:t>y</m:t>
+        </m:r>
+      </m:oMath>
+      <w:r>
+        <w:rPr>
+          <w:lang w:val="en-US"/>
+        </w:rPr>
+        <w:t xml:space="preserve"> is </w:t>
+      </w:r>
+      <w:r>
+        <w:rPr>
+          <w:u w:val="single"/>
+          <w:lang w:val="en-US"/>
+        </w:rPr>
+        <w:t>not</w:t>
+      </w:r>
+      <w:r>
+        <w:rPr>
+          <w:lang w:val="en-US"/>
+        </w:rPr>
+        <w:t xml:space="preserve"> a matching</w:t>
+      </w:r>
+    </w:p>
+    <w:p>
+      <w:pPr>
+        <w:pStyle w:val="Paragrafoelenco"/>
+        <w:numPr>
+          <w:ilvl w:val="1"/>
+          <w:numId w:val="18"/>
+        </w:numPr>
+        <w:spacing w:line="276" w:lineRule="auto"/>
+        <w:rPr>
+          <w:lang w:val="en-US"/>
+        </w:rPr>
+      </w:pPr>
+      <w:r>
+        <w:rPr>
+          <w:lang w:val="en-US"/>
+        </w:rPr>
+        <w:t>this is a matching which cannot be increased</w:t>
+      </w:r>
+    </w:p>
+    <w:p>
+      <w:pPr>
+        <w:pStyle w:val="Paragrafoelenco"/>
+        <w:numPr>
+          <w:ilvl w:val="2"/>
+          <w:numId w:val="18"/>
+        </w:numPr>
+        <w:spacing w:line="276" w:lineRule="auto"/>
+        <w:rPr>
+          <w:lang w:val="en-US"/>
+        </w:rPr>
+      </w:pPr>
+      <w:r>
+        <w:rPr>
+          <w:lang w:val="en-US"/>
+        </w:rPr>
+        <w:t>not possible to select an edge which touches other vertices</w:t>
+      </w:r>
+    </w:p>
+    <w:p>
+      <w:pPr>
+        <w:spacing w:line="276" w:lineRule="auto"/>
+        <w:rPr>
+          <w:lang w:val="en-US"/>
+        </w:rPr>
+      </w:pPr>
+      <w:r>
+        <w:rPr>
+          <w:noProof/>
+        </w:rPr>
+        <w:drawing>
+          <wp:anchor distT="0" distB="0" distL="114300" distR="114300" simplePos="0" relativeHeight="251679744" behindDoc="0" locked="0" layoutInCell="1" allowOverlap="1" wp14:anchorId="17B1DFCF" wp14:editId="1DE3B469">
+            <wp:simplePos x="0" y="0"/>
+            <wp:positionH relativeFrom="column">
+              <wp:posOffset>5154783</wp:posOffset>
+            </wp:positionH>
+            <wp:positionV relativeFrom="paragraph">
+              <wp:posOffset>193968</wp:posOffset>
+            </wp:positionV>
+            <wp:extent cx="1195070" cy="1312545"/>
+            <wp:effectExtent l="0" t="0" r="5080" b="1905"/>
+            <wp:wrapSquare wrapText="bothSides"/>
+            <wp:docPr id="658747486" name="Immagine 1" descr="Immagine che contiene schizzo, disegno, arte&#10;&#10;Descrizione generata automaticamente"/>
+            <wp:cNvGraphicFramePr>
+              <a:graphicFrameLocks xmlns:a="http://schemas.openxmlformats.org/drawingml/2006/main" noChangeAspect="1"/>
+            </wp:cNvGraphicFramePr>
+            <a:graphic xmlns:a="http://schemas.openxmlformats.org/drawingml/2006/main">
+              <a:graphicData uri="http://schemas.openxmlformats.org/drawingml/2006/picture">
+                <pic:pic xmlns:pic="http://schemas.openxmlformats.org/drawingml/2006/picture">
+                  <pic:nvPicPr>
+                    <pic:cNvPr id="658747486" name="Immagine 1" descr="Immagine che contiene schizzo, disegno, arte&#10;&#10;Descrizione generata automaticamente"/>
+                    <pic:cNvPicPr/>
+                  </pic:nvPicPr>
+                  <pic:blipFill>
+                    <a:blip r:embed="rId38"/>
+                    <a:stretch>
+                      <a:fillRect/>
+                    </a:stretch>
+                  </pic:blipFill>
+                  <pic:spPr>
+                    <a:xfrm>
+                      <a:off x="0" y="0"/>
+                      <a:ext cx="1195070" cy="1312545"/>
+                    </a:xfrm>
+                    <a:prstGeom prst="rect">
+                      <a:avLst/>
+                    </a:prstGeom>
+                  </pic:spPr>
+                </pic:pic>
+              </a:graphicData>
+            </a:graphic>
+            <wp14:sizeRelH relativeFrom="margin">
+              <wp14:pctWidth>0</wp14:pctWidth>
+            </wp14:sizeRelH>
+            <wp14:sizeRelV relativeFrom="margin">
+              <wp14:pctHeight>0</wp14:pctHeight>
+            </wp14:sizeRelV>
+          </wp:anchor>
+        </w:drawing>
+      </w:r>
+      <w:r>
+        <w:rPr>
+          <w:i/>
+          <w:iCs/>
+          <w:lang w:val="en-US"/>
+        </w:rPr>
+        <w:t>Proof</w:t>
+      </w:r>
+      <w:r>
+        <w:rPr>
+          <w:lang w:val="en-US"/>
+        </w:rPr>
+        <w:t>:</w:t>
+      </w:r>
+    </w:p>
+    <w:p>
+      <w:pPr>
+        <w:spacing w:line="276" w:lineRule="auto"/>
+        <w:ind w:firstLine="708"/>
+        <w:rPr>
+          <w:lang w:val="en-US"/>
+        </w:rPr>
+      </w:pPr>
+      <w:r>
+        <w:rPr>
+          <w:lang w:val="en-US"/>
+        </w:rPr>
+        <w:t xml:space="preserve">1. lower bound to the optimal solution </w:t>
+      </w:r>
+      <m:oMath>
+        <m:sSup>
+          <m:sSupPr>
+            <m:ctrlPr>
+              <w:rPr>
+                <w:rFonts w:ascii="Cambria Math" w:hAnsi="Cambria Math"/>
+                <w:i/>
+              </w:rPr>
+            </m:ctrlPr>
+          </m:sSupPr>
+          <m:e>
+            <m:r>
+              <w:rPr>
+                <w:rFonts w:ascii="Cambria Math" w:hAnsi="Cambria Math"/>
+              </w:rPr>
+              <m:t>V</m:t>
+            </m:r>
+          </m:e>
+          <m:sup>
+            <m:r>
+              <w:rPr>
+                <w:rFonts w:ascii="Cambria Math" w:hAnsi="Cambria Math"/>
+                <w:lang w:val="en-US"/>
+              </w:rPr>
+              <m:t>*</m:t>
+            </m:r>
+          </m:sup>
+        </m:sSup>
+      </m:oMath>
+    </w:p>
+    <w:p>
+      <w:pPr>
+        <w:spacing w:line="276" w:lineRule="auto"/>
+        <w:rPr>
+          <w:lang w:val="en-US"/>
+        </w:rPr>
+      </w:pPr>
+      <w:r>
+        <w:rPr>
+          <w:lang w:val="en-US"/>
+        </w:rPr>
+        <w:t xml:space="preserve">What can one say about </w:t>
+      </w:r>
+      <m:oMath>
+        <m:d>
+          <m:dPr>
+            <m:begChr m:val="|"/>
+            <m:endChr m:val="|"/>
+            <m:ctrlPr>
+              <w:rPr>
+                <w:rFonts w:ascii="Cambria Math" w:hAnsi="Cambria Math"/>
+                <w:i/>
+              </w:rPr>
+            </m:ctrlPr>
+          </m:dPr>
+          <m:e>
+            <m:sSup>
+              <m:sSupPr>
+                <m:ctrlPr>
+                  <w:rPr>
+                    <w:rFonts w:ascii="Cambria Math" w:hAnsi="Cambria Math"/>
+                    <w:i/>
+                  </w:rPr>
+                </m:ctrlPr>
+              </m:sSupPr>
+              <m:e>
+                <m:r>
+                  <w:rPr>
+                    <w:rFonts w:ascii="Cambria Math" w:hAnsi="Cambria Math"/>
+                  </w:rPr>
+                  <m:t>V</m:t>
+                </m:r>
+              </m:e>
+              <m:sup>
+                <m:r>
+                  <w:rPr>
+                    <w:rFonts w:ascii="Cambria Math" w:hAnsi="Cambria Math"/>
+                    <w:lang w:val="en-US"/>
+                  </w:rPr>
+                  <m:t>*</m:t>
+                </m:r>
+              </m:sup>
+            </m:sSup>
+          </m:e>
+        </m:d>
+        <m:r>
+          <w:rPr>
+            <w:rFonts w:ascii="Cambria Math" w:hAnsi="Cambria Math"/>
+            <w:lang w:val="en-US"/>
+          </w:rPr>
+          <m:t xml:space="preserve"> </m:t>
+        </m:r>
+        <m:r>
+          <w:rPr>
+            <w:rFonts w:ascii="Cambria Math" w:hAnsi="Cambria Math"/>
+          </w:rPr>
+          <m:t>vs</m:t>
+        </m:r>
+        <m:r>
+          <w:rPr>
+            <w:rFonts w:ascii="Cambria Math" w:hAnsi="Cambria Math"/>
+            <w:lang w:val="en-US"/>
+          </w:rPr>
+          <m:t xml:space="preserve"> |</m:t>
+        </m:r>
+        <m:r>
+          <w:rPr>
+            <w:rFonts w:ascii="Cambria Math" w:hAnsi="Cambria Math"/>
+          </w:rPr>
+          <m:t>A</m:t>
+        </m:r>
+        <m:r>
+          <w:rPr>
+            <w:rFonts w:ascii="Cambria Math" w:hAnsi="Cambria Math"/>
+            <w:lang w:val="en-US"/>
+          </w:rPr>
+          <m:t>|</m:t>
+        </m:r>
+      </m:oMath>
+      <w:r>
+        <w:rPr>
+          <w:lang w:val="en-US"/>
+        </w:rPr>
+        <w:t xml:space="preserve">? </w:t>
+      </w:r>
+    </w:p>
+    <w:p>
+      <w:pPr>
+        <w:spacing w:line="276" w:lineRule="auto"/>
+        <w:rPr>
+          <w:lang w:val="en-US"/>
+        </w:rPr>
+      </w:pPr>
+      <m:oMath>
+        <m:r>
+          <w:rPr>
+            <w:rFonts w:ascii="Cambria Math" w:hAnsi="Cambria Math"/>
+          </w:rPr>
+          <m:t>A</m:t>
+        </m:r>
+      </m:oMath>
+      <w:r>
+        <w:rPr>
+          <w:lang w:val="en-US"/>
+        </w:rPr>
+        <w:t xml:space="preserve"> is a matching </w:t>
+      </w:r>
+      <m:oMath>
+        <m:r>
+          <w:rPr>
+            <w:rFonts w:ascii="Cambria Math" w:hAnsi="Cambria Math"/>
+            <w:lang w:val="en-US"/>
+          </w:rPr>
+          <m:t>⇒</m:t>
+        </m:r>
+      </m:oMath>
+      <w:r>
+        <w:rPr>
+          <w:lang w:val="en-US"/>
+        </w:rPr>
+        <w:t xml:space="preserve"> in </w:t>
+      </w:r>
+      <m:oMath>
+        <m:sSup>
+          <m:sSupPr>
+            <m:ctrlPr>
+              <w:rPr>
+                <w:rFonts w:ascii="Cambria Math" w:hAnsi="Cambria Math"/>
+                <w:i/>
+              </w:rPr>
+            </m:ctrlPr>
+          </m:sSupPr>
+          <m:e>
+            <m:r>
+              <w:rPr>
+                <w:rFonts w:ascii="Cambria Math" w:hAnsi="Cambria Math"/>
+              </w:rPr>
+              <m:t>V</m:t>
+            </m:r>
+          </m:e>
+          <m:sup>
+            <m:r>
+              <w:rPr>
+                <w:rFonts w:ascii="Cambria Math" w:hAnsi="Cambria Math"/>
+                <w:lang w:val="en-US"/>
+              </w:rPr>
+              <m:t>*</m:t>
+            </m:r>
+          </m:sup>
+        </m:sSup>
+      </m:oMath>
+      <w:r>
+        <w:rPr>
+          <w:lang w:val="en-US"/>
+        </w:rPr>
+        <w:t xml:space="preserve"> there must be </w:t>
+      </w:r>
+      <m:oMath>
+        <m:r>
+          <w:rPr>
+            <w:rFonts w:ascii="Cambria Math" w:hAnsi="Cambria Math"/>
+            <w:lang w:val="en-US"/>
+          </w:rPr>
+          <m:t>≥1</m:t>
+        </m:r>
+      </m:oMath>
+      <w:r>
+        <w:rPr>
+          <w:lang w:val="en-US"/>
+        </w:rPr>
+        <w:t xml:space="preserve"> vertex </w:t>
+      </w:r>
+      <m:oMath>
+        <m:r>
+          <w:rPr>
+            <w:rFonts w:ascii="Cambria Math" w:hAnsi="Cambria Math"/>
+            <w:lang w:val="en-US"/>
+          </w:rPr>
+          <m:t>∀</m:t>
+        </m:r>
+      </m:oMath>
+      <w:r>
+        <w:rPr>
+          <w:lang w:val="en-US"/>
+        </w:rPr>
+        <w:t xml:space="preserve"> edge of </w:t>
+      </w:r>
+      <m:oMath>
+        <m:r>
+          <w:rPr>
+            <w:rFonts w:ascii="Cambria Math" w:hAnsi="Cambria Math"/>
+          </w:rPr>
+          <m:t>A</m:t>
+        </m:r>
+      </m:oMath>
+      <w:r>
+        <w:rPr>
+          <w:lang w:val="en-US"/>
+        </w:rPr>
+        <w:t xml:space="preserve"> (right figure)</w:t>
+      </w:r>
+    </w:p>
+    <w:p>
+      <w:pPr>
+        <w:spacing w:line="276" w:lineRule="auto"/>
+        <w:rPr>
+          <w:lang w:val="en-US"/>
+        </w:rPr>
+      </w:pPr>
+      <w:r>
+        <w:rPr>
+          <w:lang w:val="en-US"/>
+        </w:rPr>
+        <w:t xml:space="preserve">In whatever vertex cover, particularly </w:t>
+      </w:r>
+      <m:oMath>
+        <m:sSup>
+          <m:sSupPr>
+            <m:ctrlPr>
+              <w:rPr>
+                <w:rFonts w:ascii="Cambria Math" w:hAnsi="Cambria Math"/>
+                <w:i/>
+              </w:rPr>
+            </m:ctrlPr>
+          </m:sSupPr>
+          <m:e>
+            <m:r>
+              <w:rPr>
+                <w:rFonts w:ascii="Cambria Math" w:hAnsi="Cambria Math"/>
+              </w:rPr>
+              <m:t>V</m:t>
+            </m:r>
+          </m:e>
+          <m:sup>
+            <m:r>
+              <w:rPr>
+                <w:rFonts w:ascii="Cambria Math" w:hAnsi="Cambria Math"/>
+                <w:lang w:val="en-US"/>
+              </w:rPr>
+              <m:t>*</m:t>
+            </m:r>
+          </m:sup>
+        </m:sSup>
+      </m:oMath>
+      <w:r>
+        <w:rPr>
+          <w:lang w:val="en-US"/>
+        </w:rPr>
+        <w:t xml:space="preserve">, we have to cover all graph edges and, in particular, all </w:t>
+      </w:r>
+      <m:oMath>
+        <m:r>
+          <w:rPr>
+            <w:rFonts w:ascii="Cambria Math" w:hAnsi="Cambria Math"/>
+          </w:rPr>
+          <m:t>A</m:t>
+        </m:r>
+      </m:oMath>
+      <w:r>
+        <w:rPr>
+          <w:lang w:val="en-US"/>
+        </w:rPr>
+        <w:t xml:space="preserve"> edges. But </w:t>
+      </w:r>
+      <m:oMath>
+        <m:r>
+          <w:rPr>
+            <w:rFonts w:ascii="Cambria Math" w:hAnsi="Cambria Math"/>
+          </w:rPr>
+          <m:t>A</m:t>
+        </m:r>
+      </m:oMath>
+      <w:r>
+        <w:rPr>
+          <w:lang w:val="en-US"/>
+        </w:rPr>
+        <w:t xml:space="preserve"> is a matching (so, every edge of </w:t>
+      </w:r>
+      <m:oMath>
+        <m:r>
+          <w:rPr>
+            <w:rFonts w:ascii="Cambria Math" w:hAnsi="Cambria Math"/>
+          </w:rPr>
+          <m:t>A</m:t>
+        </m:r>
+      </m:oMath>
+      <w:r>
+        <w:rPr>
+          <w:lang w:val="en-US"/>
+        </w:rPr>
+        <w:t xml:space="preserve"> is disjoint), so:</w:t>
+      </w:r>
+    </w:p>
+    <w:p>
+      <w:pPr>
+        <w:spacing w:line="276" w:lineRule="auto"/>
+      </w:pPr>
+      <m:oMathPara>
+        <m:oMath>
+          <m:d>
+            <m:dPr>
+              <m:begChr m:val="|"/>
+              <m:endChr m:val="|"/>
+              <m:ctrlPr>
+                <w:rPr>
+                  <w:rFonts w:ascii="Cambria Math" w:hAnsi="Cambria Math"/>
+                  <w:i/>
+                </w:rPr>
+              </m:ctrlPr>
+            </m:dPr>
+            <m:e>
+              <m:sSup>
+                <m:sSupPr>
+                  <m:ctrlPr>
+                    <w:rPr>
+                      <w:rFonts w:ascii="Cambria Math" w:hAnsi="Cambria Math"/>
+                      <w:i/>
+                    </w:rPr>
+                  </m:ctrlPr>
+                </m:sSupPr>
+                <m:e>
+                  <m:r>
+                    <w:rPr>
+                      <w:rFonts w:ascii="Cambria Math" w:hAnsi="Cambria Math"/>
+                    </w:rPr>
+                    <m:t>V</m:t>
+                  </m:r>
+                </m:e>
+                <m:sup>
+                  <m:r>
+                    <w:rPr>
+                      <w:rFonts w:ascii="Cambria Math" w:hAnsi="Cambria Math"/>
+                    </w:rPr>
+                    <m:t>*</m:t>
+                  </m:r>
+                </m:sup>
+              </m:sSup>
+            </m:e>
+          </m:d>
+          <m:r>
+            <w:rPr>
+              <w:rFonts w:ascii="Cambria Math" w:hAnsi="Cambria Math"/>
+            </w:rPr>
+            <m:t>≥|A|</m:t>
+          </m:r>
+        </m:oMath>
+      </m:oMathPara>
+    </w:p>
+    <w:p>
+      <w:pPr>
+        <w:spacing w:line="276" w:lineRule="auto"/>
+        <w:ind w:firstLine="708"/>
+        <w:rPr>
+          <w:lang w:val="en-US"/>
+        </w:rPr>
+      </w:pPr>
+      <w:r>
+        <w:rPr>
+          <w:lang w:val="en-US"/>
+        </w:rPr>
+        <w:t xml:space="preserve">2. upper bound to the optimal solution </w:t>
+      </w:r>
+      <m:oMath>
+        <m:r>
+          <w:rPr>
+            <w:rFonts w:ascii="Cambria Math" w:hAnsi="Cambria Math"/>
+          </w:rPr>
+          <m:t>V</m:t>
+        </m:r>
+        <m:r>
+          <w:rPr>
+            <w:rFonts w:ascii="Cambria Math" w:hAnsi="Cambria Math"/>
+            <w:lang w:val="en-US"/>
+          </w:rPr>
+          <m:t>'</m:t>
+        </m:r>
+      </m:oMath>
+    </w:p>
+    <w:p>
+      <w:pPr>
+        <w:spacing w:line="276" w:lineRule="auto"/>
+        <w:rPr>
+          <w:lang w:val="en-US"/>
+        </w:rPr>
+      </w:pPr>
+      <w:r>
+        <w:rPr>
+          <w:lang w:val="en-US"/>
+        </w:rPr>
+        <w:t xml:space="preserve">What can one say about </w:t>
+      </w:r>
+      <m:oMath>
+        <m:d>
+          <m:dPr>
+            <m:begChr m:val="|"/>
+            <m:endChr m:val="|"/>
+            <m:ctrlPr>
+              <w:rPr>
+                <w:rFonts w:ascii="Cambria Math" w:hAnsi="Cambria Math"/>
+                <w:i/>
+              </w:rPr>
+            </m:ctrlPr>
+          </m:dPr>
+          <m:e>
+            <m:r>
+              <w:rPr>
+                <w:rFonts w:ascii="Cambria Math" w:hAnsi="Cambria Math"/>
+              </w:rPr>
+              <m:t>V</m:t>
+            </m:r>
+            <m:r>
+              <w:rPr>
+                <w:rFonts w:ascii="Cambria Math" w:hAnsi="Cambria Math"/>
+                <w:lang w:val="en-US"/>
+              </w:rPr>
+              <m:t>'</m:t>
+            </m:r>
+          </m:e>
+        </m:d>
+        <m:r>
+          <w:rPr>
+            <w:rFonts w:ascii="Cambria Math" w:hAnsi="Cambria Math"/>
+            <w:lang w:val="en-US"/>
+          </w:rPr>
+          <m:t xml:space="preserve"> </m:t>
+        </m:r>
+        <m:r>
+          <w:rPr>
+            <w:rFonts w:ascii="Cambria Math" w:hAnsi="Cambria Math"/>
+          </w:rPr>
+          <m:t>vs</m:t>
+        </m:r>
+        <m:r>
+          <w:rPr>
+            <w:rFonts w:ascii="Cambria Math" w:hAnsi="Cambria Math"/>
+            <w:lang w:val="en-US"/>
+          </w:rPr>
+          <m:t xml:space="preserve"> |</m:t>
+        </m:r>
+        <m:r>
+          <w:rPr>
+            <w:rFonts w:ascii="Cambria Math" w:hAnsi="Cambria Math"/>
+          </w:rPr>
+          <m:t>A</m:t>
+        </m:r>
+        <m:r>
+          <w:rPr>
+            <w:rFonts w:ascii="Cambria Math" w:hAnsi="Cambria Math"/>
+            <w:lang w:val="en-US"/>
+          </w:rPr>
+          <m:t>|</m:t>
+        </m:r>
+      </m:oMath>
+      <w:r>
+        <w:rPr>
+          <w:lang w:val="en-US"/>
+        </w:rPr>
+        <w:t xml:space="preserve">? </w:t>
+      </w:r>
+    </w:p>
+    <w:p>
+      <w:pPr>
+        <w:pStyle w:val="Paragrafoelenco"/>
+        <w:numPr>
+          <w:ilvl w:val="0"/>
+          <w:numId w:val="18"/>
+        </w:numPr>
+        <w:spacing w:line="276" w:lineRule="auto"/>
+        <w:rPr>
+          <w:lang w:val="en-US"/>
+        </w:rPr>
+      </w:pPr>
+      <m:oMath>
+        <m:d>
+          <m:dPr>
+            <m:begChr m:val="|"/>
+            <m:endChr m:val="|"/>
+            <m:ctrlPr>
+              <w:rPr>
+                <w:rFonts w:ascii="Cambria Math" w:hAnsi="Cambria Math"/>
+                <w:i/>
+              </w:rPr>
+            </m:ctrlPr>
+          </m:dPr>
+          <m:e>
+            <m:sSup>
+              <m:sSupPr>
+                <m:ctrlPr>
+                  <w:rPr>
+                    <w:rFonts w:ascii="Cambria Math" w:hAnsi="Cambria Math"/>
+                    <w:i/>
+                  </w:rPr>
+                </m:ctrlPr>
+              </m:sSupPr>
+              <m:e>
+                <m:r>
+                  <w:rPr>
+                    <w:rFonts w:ascii="Cambria Math" w:hAnsi="Cambria Math"/>
+                  </w:rPr>
+                  <m:t>V</m:t>
+                </m:r>
+              </m:e>
+              <m:sup>
+                <m:r>
+                  <w:rPr>
+                    <w:rFonts w:ascii="Cambria Math" w:hAnsi="Cambria Math"/>
+                    <w:lang w:val="en-US"/>
+                  </w:rPr>
+                  <m:t>'</m:t>
+                </m:r>
+              </m:sup>
+            </m:sSup>
+          </m:e>
+        </m:d>
+        <m:r>
+          <w:rPr>
+            <w:rFonts w:ascii="Cambria Math" w:hAnsi="Cambria Math"/>
+            <w:lang w:val="en-US"/>
+          </w:rPr>
+          <m:t>=2|</m:t>
+        </m:r>
+        <m:r>
+          <w:rPr>
+            <w:rFonts w:ascii="Cambria Math" w:hAnsi="Cambria Math"/>
+          </w:rPr>
+          <m:t>A</m:t>
+        </m:r>
+        <m:r>
+          <w:rPr>
+            <w:rFonts w:ascii="Cambria Math" w:hAnsi="Cambria Math"/>
+            <w:lang w:val="en-US"/>
+          </w:rPr>
+          <m:t>|</m:t>
+        </m:r>
+      </m:oMath>
+      <w:r>
+        <w:rPr>
+          <w:lang w:val="en-US"/>
+        </w:rPr>
+        <w:t xml:space="preserve"> by construction and so:</w:t>
+      </w:r>
+    </w:p>
+    <w:p>
+      <w:pPr>
+        <w:spacing w:line="276" w:lineRule="auto"/>
+        <w:jc w:val="center"/>
+      </w:pPr>
+      <w:r>
+        <w:t xml:space="preserve">(1. + 2.) </w:t>
+      </w:r>
+      <m:oMath>
+        <m:r>
+          <w:rPr>
+            <w:rFonts w:ascii="Cambria Math" w:hAnsi="Cambria Math"/>
+          </w:rPr>
+          <m:t>⇒</m:t>
+        </m:r>
+      </m:oMath>
+      <w:r>
+        <w:t xml:space="preserve"> </w:t>
+      </w:r>
+      <m:oMath>
+        <m:d>
+          <m:dPr>
+            <m:begChr m:val="|"/>
+            <m:endChr m:val="|"/>
+            <m:ctrlPr>
+              <w:rPr>
+                <w:rFonts w:ascii="Cambria Math" w:hAnsi="Cambria Math"/>
+                <w:i/>
+              </w:rPr>
+            </m:ctrlPr>
+          </m:dPr>
+          <m:e>
+            <m:sSup>
+              <m:sSupPr>
+                <m:ctrlPr>
+                  <w:rPr>
+                    <w:rFonts w:ascii="Cambria Math" w:hAnsi="Cambria Math"/>
+                    <w:i/>
+                  </w:rPr>
+                </m:ctrlPr>
+              </m:sSupPr>
+              <m:e>
+                <m:r>
+                  <w:rPr>
+                    <w:rFonts w:ascii="Cambria Math" w:hAnsi="Cambria Math"/>
+                  </w:rPr>
+                  <m:t>V</m:t>
+                </m:r>
+              </m:e>
+              <m:sup>
+                <m:r>
+                  <w:rPr>
+                    <w:rFonts w:ascii="Cambria Math" w:hAnsi="Cambria Math"/>
+                  </w:rPr>
+                  <m:t>'</m:t>
+                </m:r>
+              </m:sup>
+            </m:sSup>
+          </m:e>
+        </m:d>
+        <m:r>
+          <w:rPr>
+            <w:rFonts w:ascii="Cambria Math" w:hAnsi="Cambria Math"/>
+          </w:rPr>
+          <m:t>≤</m:t>
+        </m:r>
+        <m:r>
+          <w:rPr>
+            <w:rFonts w:ascii="Cambria Math" w:hAnsi="Cambria Math"/>
+            <w:strike/>
+          </w:rPr>
+          <m:t>2</m:t>
+        </m:r>
+        <m:d>
+          <m:dPr>
+            <m:begChr m:val="|"/>
+            <m:endChr m:val="|"/>
+            <m:ctrlPr>
+              <w:rPr>
+                <w:rFonts w:ascii="Cambria Math" w:hAnsi="Cambria Math"/>
+                <w:i/>
+                <w:strike/>
+              </w:rPr>
+            </m:ctrlPr>
+          </m:dPr>
+          <m:e>
+            <m:r>
+              <w:rPr>
+                <w:rFonts w:ascii="Cambria Math" w:hAnsi="Cambria Math"/>
+                <w:strike/>
+              </w:rPr>
+              <m:t>A</m:t>
+            </m:r>
+          </m:e>
+        </m:d>
+        <m:r>
+          <w:rPr>
+            <w:rFonts w:ascii="Cambria Math" w:hAnsi="Cambria Math"/>
+          </w:rPr>
+          <m:t>≤2</m:t>
+        </m:r>
+        <m:d>
+          <m:dPr>
+            <m:begChr m:val="|"/>
+            <m:endChr m:val="|"/>
+            <m:ctrlPr>
+              <w:rPr>
+                <w:rFonts w:ascii="Cambria Math" w:hAnsi="Cambria Math"/>
+                <w:i/>
+              </w:rPr>
+            </m:ctrlPr>
+          </m:dPr>
+          <m:e>
+            <m:sSup>
+              <m:sSupPr>
+                <m:ctrlPr>
+                  <w:rPr>
+                    <w:rFonts w:ascii="Cambria Math" w:hAnsi="Cambria Math"/>
+                    <w:i/>
+                  </w:rPr>
+                </m:ctrlPr>
+              </m:sSupPr>
+              <m:e>
+                <m:r>
+                  <w:rPr>
+                    <w:rFonts w:ascii="Cambria Math" w:hAnsi="Cambria Math"/>
+                  </w:rPr>
+                  <m:t>V</m:t>
+                </m:r>
+              </m:e>
+              <m:sup>
+                <m:r>
+                  <w:rPr>
+                    <w:rFonts w:ascii="Cambria Math" w:hAnsi="Cambria Math"/>
+                  </w:rPr>
+                  <m:t>*</m:t>
+                </m:r>
+              </m:sup>
+            </m:sSup>
+          </m:e>
+        </m:d>
+        <m:r>
+          <w:rPr>
+            <w:rFonts w:ascii="Cambria Math" w:hAnsi="Cambria Math"/>
+          </w:rPr>
+          <m:t>⇒</m:t>
+        </m:r>
         <m:f>
           <m:fPr>
             <m:ctrlPr>
@@ -35985,1322 +37582,6 @@
           <w:lang w:val="en-US"/>
         </w:rPr>
       </w:pPr>
-      <w:r>
-        <w:rPr>
-          <w:lang w:val="en-US"/>
-        </w:rPr>
-        <w:lastRenderedPageBreak/>
-        <w:t xml:space="preserve">Given </w:t>
-      </w:r>
-      <m:oMath>
-        <m:r>
-          <w:rPr>
-            <w:rFonts w:ascii="Cambria Math" w:hAnsi="Cambria Math"/>
-          </w:rPr>
-          <m:t>A</m:t>
-        </m:r>
-      </m:oMath>
-      <w:r>
-        <w:rPr>
-          <w:lang w:val="en-US"/>
-        </w:rPr>
-        <w:t xml:space="preserve"> = set of selected edges:</w:t>
-      </w:r>
-    </w:p>
-    <w:p>
-      <w:pPr>
-        <w:pStyle w:val="Paragrafoelenco"/>
-        <w:numPr>
-          <w:ilvl w:val="0"/>
-          <w:numId w:val="18"/>
-        </w:numPr>
-        <w:spacing w:line="276" w:lineRule="auto"/>
-        <w:rPr>
-          <w:lang w:val="en-US"/>
-        </w:rPr>
-      </w:pPr>
-      <m:oMath>
-        <m:r>
-          <w:rPr>
-            <w:rFonts w:ascii="Cambria Math" w:hAnsi="Cambria Math"/>
-          </w:rPr>
-          <m:t>A</m:t>
-        </m:r>
-      </m:oMath>
-      <w:r>
-        <w:rPr>
-          <w:lang w:val="en-US"/>
-        </w:rPr>
-        <w:t xml:space="preserve"> is a </w:t>
-      </w:r>
-      <w:r>
-        <w:rPr>
-          <w:u w:val="single"/>
-          <w:lang w:val="en-US"/>
-        </w:rPr>
-        <w:t>matching</w:t>
-      </w:r>
-      <w:r>
-        <w:rPr>
-          <w:lang w:val="en-US"/>
-        </w:rPr>
-        <w:t xml:space="preserve">: </w:t>
-      </w:r>
-      <m:oMath>
-        <m:r>
-          <w:rPr>
-            <w:rFonts w:ascii="Cambria Math" w:hAnsi="Cambria Math"/>
-            <w:lang w:val="en-US"/>
-          </w:rPr>
-          <m:t>∀</m:t>
-        </m:r>
-        <m:r>
-          <w:rPr>
-            <w:rFonts w:ascii="Cambria Math" w:hAnsi="Cambria Math"/>
-          </w:rPr>
-          <m:t>e</m:t>
-        </m:r>
-        <m:r>
-          <w:rPr>
-            <w:rFonts w:ascii="Cambria Math" w:hAnsi="Cambria Math"/>
-            <w:lang w:val="en-US"/>
-          </w:rPr>
-          <m:t xml:space="preserve">, </m:t>
-        </m:r>
-        <m:sSup>
-          <m:sSupPr>
-            <m:ctrlPr>
-              <w:rPr>
-                <w:rFonts w:ascii="Cambria Math" w:hAnsi="Cambria Math"/>
-                <w:i/>
-              </w:rPr>
-            </m:ctrlPr>
-          </m:sSupPr>
-          <m:e>
-            <m:r>
-              <w:rPr>
-                <w:rFonts w:ascii="Cambria Math" w:hAnsi="Cambria Math"/>
-              </w:rPr>
-              <m:t>e</m:t>
-            </m:r>
-          </m:e>
-          <m:sup>
-            <m:r>
-              <w:rPr>
-                <w:rFonts w:ascii="Cambria Math" w:hAnsi="Cambria Math"/>
-                <w:lang w:val="en-US"/>
-              </w:rPr>
-              <m:t>'</m:t>
-            </m:r>
-          </m:sup>
-        </m:sSup>
-        <m:r>
-          <w:rPr>
-            <w:rFonts w:ascii="Cambria Math" w:hAnsi="Cambria Math"/>
-            <w:lang w:val="en-US"/>
-          </w:rPr>
-          <m:t>∈</m:t>
-        </m:r>
-        <m:r>
-          <w:rPr>
-            <w:rFonts w:ascii="Cambria Math" w:hAnsi="Cambria Math"/>
-          </w:rPr>
-          <m:t>A</m:t>
-        </m:r>
-        <m:r>
-          <w:rPr>
-            <w:rFonts w:ascii="Cambria Math" w:hAnsi="Cambria Math"/>
-            <w:lang w:val="en-US"/>
-          </w:rPr>
-          <m:t>⇒</m:t>
-        </m:r>
-        <m:r>
-          <w:rPr>
-            <w:rFonts w:ascii="Cambria Math" w:hAnsi="Cambria Math"/>
-          </w:rPr>
-          <m:t>e</m:t>
-        </m:r>
-        <m:r>
-          <w:rPr>
-            <w:rFonts w:ascii="Cambria Math" w:hAnsi="Cambria Math"/>
-            <w:lang w:val="en-US"/>
-          </w:rPr>
-          <m:t>∩</m:t>
-        </m:r>
-        <m:sSup>
-          <m:sSupPr>
-            <m:ctrlPr>
-              <w:rPr>
-                <w:rFonts w:ascii="Cambria Math" w:hAnsi="Cambria Math"/>
-                <w:i/>
-              </w:rPr>
-            </m:ctrlPr>
-          </m:sSupPr>
-          <m:e>
-            <m:r>
-              <w:rPr>
-                <w:rFonts w:ascii="Cambria Math" w:hAnsi="Cambria Math"/>
-              </w:rPr>
-              <m:t>e</m:t>
-            </m:r>
-          </m:e>
-          <m:sup>
-            <m:r>
-              <w:rPr>
-                <w:rFonts w:ascii="Cambria Math" w:hAnsi="Cambria Math"/>
-                <w:lang w:val="en-US"/>
-              </w:rPr>
-              <m:t>'</m:t>
-            </m:r>
-          </m:sup>
-        </m:sSup>
-        <m:r>
-          <w:rPr>
-            <w:rFonts w:ascii="Cambria Math" w:hAnsi="Cambria Math"/>
-            <w:lang w:val="en-US"/>
-          </w:rPr>
-          <m:t>=∅</m:t>
-        </m:r>
-      </m:oMath>
-    </w:p>
-    <w:p>
-      <w:pPr>
-        <w:pStyle w:val="Paragrafoelenco"/>
-        <w:numPr>
-          <w:ilvl w:val="1"/>
-          <w:numId w:val="18"/>
-        </w:numPr>
-        <w:spacing w:line="276" w:lineRule="auto"/>
-        <w:rPr>
-          <w:lang w:val="en-US"/>
-        </w:rPr>
-      </w:pPr>
-      <w:r>
-        <w:rPr>
-          <w:lang w:val="en-US"/>
-        </w:rPr>
-        <w:t>i.e. set of edges with no vertices in common</w:t>
-      </w:r>
-    </w:p>
-    <w:p>
-      <w:pPr>
-        <w:pStyle w:val="Paragrafoelenco"/>
-        <w:numPr>
-          <w:ilvl w:val="1"/>
-          <w:numId w:val="18"/>
-        </w:numPr>
-        <w:spacing w:line="276" w:lineRule="auto"/>
-        <w:rPr>
-          <w:lang w:val="en-US"/>
-        </w:rPr>
-      </w:pPr>
-      <w:r>
-        <w:rPr>
-          <w:lang w:val="en-US"/>
-        </w:rPr>
-        <w:t>every edge is disjoint, so there is no couple of edges sharing a common node</w:t>
-      </w:r>
-    </w:p>
-    <w:p>
-      <w:pPr>
-        <w:pStyle w:val="Paragrafoelenco"/>
-        <w:numPr>
-          <w:ilvl w:val="0"/>
-          <w:numId w:val="18"/>
-        </w:numPr>
-        <w:spacing w:line="276" w:lineRule="auto"/>
-        <w:rPr>
-          <w:lang w:val="en-US"/>
-        </w:rPr>
-      </w:pPr>
-      <m:oMath>
-        <m:r>
-          <w:rPr>
-            <w:rFonts w:ascii="Cambria Math" w:hAnsi="Cambria Math"/>
-          </w:rPr>
-          <m:t>Approx</m:t>
-        </m:r>
-        <m:r>
-          <w:rPr>
-            <w:rFonts w:ascii="Cambria Math" w:hAnsi="Cambria Math"/>
-            <w:lang w:val="en-US"/>
-          </w:rPr>
-          <m:t>_</m:t>
-        </m:r>
-        <m:r>
-          <w:rPr>
-            <w:rFonts w:ascii="Cambria Math" w:hAnsi="Cambria Math"/>
-          </w:rPr>
-          <m:t>Vertex</m:t>
-        </m:r>
-        <m:r>
-          <w:rPr>
-            <w:rFonts w:ascii="Cambria Math" w:hAnsi="Cambria Math"/>
-            <w:lang w:val="en-US"/>
-          </w:rPr>
-          <m:t>_</m:t>
-        </m:r>
-        <m:r>
-          <w:rPr>
-            <w:rFonts w:ascii="Cambria Math" w:hAnsi="Cambria Math"/>
-          </w:rPr>
-          <m:t>Cover</m:t>
-        </m:r>
-      </m:oMath>
-      <w:r>
-        <w:rPr>
-          <w:lang w:val="en-US"/>
-        </w:rPr>
-        <w:t xml:space="preserve"> selects a </w:t>
-      </w:r>
-      <w:r>
-        <w:rPr>
-          <w:u w:val="single"/>
-          <w:lang w:val="en-US"/>
-        </w:rPr>
-        <w:t xml:space="preserve">maximal </w:t>
-      </w:r>
-      <w:r>
-        <w:rPr>
-          <w:lang w:val="en-US"/>
-        </w:rPr>
-        <w:t xml:space="preserve">matching: </w:t>
-      </w:r>
-      <m:oMath>
-        <m:r>
-          <w:rPr>
-            <w:rFonts w:ascii="Cambria Math" w:hAnsi="Cambria Math"/>
-            <w:lang w:val="en-US"/>
-          </w:rPr>
-          <m:t>∀</m:t>
-        </m:r>
-      </m:oMath>
-      <w:r>
-        <w:rPr>
-          <w:lang w:val="en-US"/>
-        </w:rPr>
-        <w:t xml:space="preserve"> edge </w:t>
-      </w:r>
-      <m:oMath>
-        <m:r>
-          <w:rPr>
-            <w:rFonts w:ascii="Cambria Math" w:hAnsi="Cambria Math"/>
-          </w:rPr>
-          <m:t>y</m:t>
-        </m:r>
-        <m:r>
-          <w:rPr>
-            <w:rFonts w:ascii="Cambria Math" w:hAnsi="Cambria Math"/>
-            <w:lang w:val="en-US"/>
-          </w:rPr>
-          <m:t xml:space="preserve">, </m:t>
-        </m:r>
-        <m:r>
-          <w:rPr>
-            <w:rFonts w:ascii="Cambria Math" w:hAnsi="Cambria Math"/>
-          </w:rPr>
-          <m:t>A</m:t>
-        </m:r>
-        <m:r>
-          <w:rPr>
-            <w:rFonts w:ascii="Cambria Math" w:hAnsi="Cambria Math"/>
-            <w:lang w:val="en-US"/>
-          </w:rPr>
-          <m:t>∪</m:t>
-        </m:r>
-        <m:r>
-          <w:rPr>
-            <w:rFonts w:ascii="Cambria Math" w:hAnsi="Cambria Math"/>
-          </w:rPr>
-          <m:t>y</m:t>
-        </m:r>
-      </m:oMath>
-      <w:r>
-        <w:rPr>
-          <w:lang w:val="en-US"/>
-        </w:rPr>
-        <w:t xml:space="preserve"> is </w:t>
-      </w:r>
-      <w:r>
-        <w:rPr>
-          <w:u w:val="single"/>
-          <w:lang w:val="en-US"/>
-        </w:rPr>
-        <w:t>not</w:t>
-      </w:r>
-      <w:r>
-        <w:rPr>
-          <w:lang w:val="en-US"/>
-        </w:rPr>
-        <w:t xml:space="preserve"> a matching</w:t>
-      </w:r>
-    </w:p>
-    <w:p>
-      <w:pPr>
-        <w:pStyle w:val="Paragrafoelenco"/>
-        <w:numPr>
-          <w:ilvl w:val="1"/>
-          <w:numId w:val="18"/>
-        </w:numPr>
-        <w:spacing w:line="276" w:lineRule="auto"/>
-        <w:rPr>
-          <w:lang w:val="en-US"/>
-        </w:rPr>
-      </w:pPr>
-      <w:r>
-        <w:rPr>
-          <w:lang w:val="en-US"/>
-        </w:rPr>
-        <w:t>this is a matching which cannot be increased</w:t>
-      </w:r>
-    </w:p>
-    <w:p>
-      <w:pPr>
-        <w:pStyle w:val="Paragrafoelenco"/>
-        <w:numPr>
-          <w:ilvl w:val="2"/>
-          <w:numId w:val="18"/>
-        </w:numPr>
-        <w:spacing w:line="276" w:lineRule="auto"/>
-        <w:rPr>
-          <w:lang w:val="en-US"/>
-        </w:rPr>
-      </w:pPr>
-      <w:r>
-        <w:rPr>
-          <w:lang w:val="en-US"/>
-        </w:rPr>
-        <w:t>not possible to select an edge which touches other vertices</w:t>
-      </w:r>
-    </w:p>
-    <w:p>
-      <w:pPr>
-        <w:spacing w:line="276" w:lineRule="auto"/>
-        <w:rPr>
-          <w:lang w:val="en-US"/>
-        </w:rPr>
-      </w:pPr>
-      <w:r>
-        <w:rPr>
-          <w:noProof/>
-        </w:rPr>
-        <w:drawing>
-          <wp:anchor distT="0" distB="0" distL="114300" distR="114300" simplePos="0" relativeHeight="251679744" behindDoc="0" locked="0" layoutInCell="1" allowOverlap="1" wp14:anchorId="17B1DFCF" wp14:editId="1DE3B469">
-            <wp:simplePos x="0" y="0"/>
-            <wp:positionH relativeFrom="column">
-              <wp:posOffset>5154783</wp:posOffset>
-            </wp:positionH>
-            <wp:positionV relativeFrom="paragraph">
-              <wp:posOffset>193968</wp:posOffset>
-            </wp:positionV>
-            <wp:extent cx="1195070" cy="1312545"/>
-            <wp:effectExtent l="0" t="0" r="5080" b="1905"/>
-            <wp:wrapSquare wrapText="bothSides"/>
-            <wp:docPr id="658747486" name="Immagine 1" descr="Immagine che contiene schizzo, disegno, arte&#10;&#10;Descrizione generata automaticamente"/>
-            <wp:cNvGraphicFramePr>
-              <a:graphicFrameLocks xmlns:a="http://schemas.openxmlformats.org/drawingml/2006/main" noChangeAspect="1"/>
-            </wp:cNvGraphicFramePr>
-            <a:graphic xmlns:a="http://schemas.openxmlformats.org/drawingml/2006/main">
-              <a:graphicData uri="http://schemas.openxmlformats.org/drawingml/2006/picture">
-                <pic:pic xmlns:pic="http://schemas.openxmlformats.org/drawingml/2006/picture">
-                  <pic:nvPicPr>
-                    <pic:cNvPr id="658747486" name="Immagine 1" descr="Immagine che contiene schizzo, disegno, arte&#10;&#10;Descrizione generata automaticamente"/>
-                    <pic:cNvPicPr/>
-                  </pic:nvPicPr>
-                  <pic:blipFill>
-                    <a:blip r:embed="rId37"/>
-                    <a:stretch>
-                      <a:fillRect/>
-                    </a:stretch>
-                  </pic:blipFill>
-                  <pic:spPr>
-                    <a:xfrm>
-                      <a:off x="0" y="0"/>
-                      <a:ext cx="1195070" cy="1312545"/>
-                    </a:xfrm>
-                    <a:prstGeom prst="rect">
-                      <a:avLst/>
-                    </a:prstGeom>
-                  </pic:spPr>
-                </pic:pic>
-              </a:graphicData>
-            </a:graphic>
-            <wp14:sizeRelH relativeFrom="margin">
-              <wp14:pctWidth>0</wp14:pctWidth>
-            </wp14:sizeRelH>
-            <wp14:sizeRelV relativeFrom="margin">
-              <wp14:pctHeight>0</wp14:pctHeight>
-            </wp14:sizeRelV>
-          </wp:anchor>
-        </w:drawing>
-      </w:r>
-      <w:r>
-        <w:rPr>
-          <w:i/>
-          <w:iCs/>
-          <w:lang w:val="en-US"/>
-        </w:rPr>
-        <w:t>Proof</w:t>
-      </w:r>
-      <w:r>
-        <w:rPr>
-          <w:lang w:val="en-US"/>
-        </w:rPr>
-        <w:t>:</w:t>
-      </w:r>
-    </w:p>
-    <w:p>
-      <w:pPr>
-        <w:spacing w:line="276" w:lineRule="auto"/>
-        <w:ind w:firstLine="708"/>
-        <w:rPr>
-          <w:lang w:val="en-US"/>
-        </w:rPr>
-      </w:pPr>
-      <w:r>
-        <w:rPr>
-          <w:lang w:val="en-US"/>
-        </w:rPr>
-        <w:t xml:space="preserve">1. lower bound to the optimal solution </w:t>
-      </w:r>
-      <m:oMath>
-        <m:sSup>
-          <m:sSupPr>
-            <m:ctrlPr>
-              <w:rPr>
-                <w:rFonts w:ascii="Cambria Math" w:hAnsi="Cambria Math"/>
-                <w:i/>
-              </w:rPr>
-            </m:ctrlPr>
-          </m:sSupPr>
-          <m:e>
-            <m:r>
-              <w:rPr>
-                <w:rFonts w:ascii="Cambria Math" w:hAnsi="Cambria Math"/>
-              </w:rPr>
-              <m:t>V</m:t>
-            </m:r>
-          </m:e>
-          <m:sup>
-            <m:r>
-              <w:rPr>
-                <w:rFonts w:ascii="Cambria Math" w:hAnsi="Cambria Math"/>
-                <w:lang w:val="en-US"/>
-              </w:rPr>
-              <m:t>*</m:t>
-            </m:r>
-          </m:sup>
-        </m:sSup>
-      </m:oMath>
-    </w:p>
-    <w:p>
-      <w:pPr>
-        <w:spacing w:line="276" w:lineRule="auto"/>
-        <w:rPr>
-          <w:lang w:val="en-US"/>
-        </w:rPr>
-      </w:pPr>
-      <w:r>
-        <w:rPr>
-          <w:lang w:val="en-US"/>
-        </w:rPr>
-        <w:t xml:space="preserve">What can one say about </w:t>
-      </w:r>
-      <m:oMath>
-        <m:d>
-          <m:dPr>
-            <m:begChr m:val="|"/>
-            <m:endChr m:val="|"/>
-            <m:ctrlPr>
-              <w:rPr>
-                <w:rFonts w:ascii="Cambria Math" w:hAnsi="Cambria Math"/>
-                <w:i/>
-              </w:rPr>
-            </m:ctrlPr>
-          </m:dPr>
-          <m:e>
-            <m:sSup>
-              <m:sSupPr>
-                <m:ctrlPr>
-                  <w:rPr>
-                    <w:rFonts w:ascii="Cambria Math" w:hAnsi="Cambria Math"/>
-                    <w:i/>
-                  </w:rPr>
-                </m:ctrlPr>
-              </m:sSupPr>
-              <m:e>
-                <m:r>
-                  <w:rPr>
-                    <w:rFonts w:ascii="Cambria Math" w:hAnsi="Cambria Math"/>
-                  </w:rPr>
-                  <m:t>V</m:t>
-                </m:r>
-              </m:e>
-              <m:sup>
-                <m:r>
-                  <w:rPr>
-                    <w:rFonts w:ascii="Cambria Math" w:hAnsi="Cambria Math"/>
-                    <w:lang w:val="en-US"/>
-                  </w:rPr>
-                  <m:t>*</m:t>
-                </m:r>
-              </m:sup>
-            </m:sSup>
-          </m:e>
-        </m:d>
-        <m:r>
-          <w:rPr>
-            <w:rFonts w:ascii="Cambria Math" w:hAnsi="Cambria Math"/>
-            <w:lang w:val="en-US"/>
-          </w:rPr>
-          <m:t xml:space="preserve"> </m:t>
-        </m:r>
-        <m:r>
-          <w:rPr>
-            <w:rFonts w:ascii="Cambria Math" w:hAnsi="Cambria Math"/>
-          </w:rPr>
-          <m:t>vs</m:t>
-        </m:r>
-        <m:r>
-          <w:rPr>
-            <w:rFonts w:ascii="Cambria Math" w:hAnsi="Cambria Math"/>
-            <w:lang w:val="en-US"/>
-          </w:rPr>
-          <m:t xml:space="preserve"> |</m:t>
-        </m:r>
-        <m:r>
-          <w:rPr>
-            <w:rFonts w:ascii="Cambria Math" w:hAnsi="Cambria Math"/>
-          </w:rPr>
-          <m:t>A</m:t>
-        </m:r>
-        <m:r>
-          <w:rPr>
-            <w:rFonts w:ascii="Cambria Math" w:hAnsi="Cambria Math"/>
-            <w:lang w:val="en-US"/>
-          </w:rPr>
-          <m:t>|</m:t>
-        </m:r>
-      </m:oMath>
-      <w:r>
-        <w:rPr>
-          <w:lang w:val="en-US"/>
-        </w:rPr>
-        <w:t xml:space="preserve">? </w:t>
-      </w:r>
-    </w:p>
-    <w:p>
-      <w:pPr>
-        <w:spacing w:line="276" w:lineRule="auto"/>
-        <w:rPr>
-          <w:lang w:val="en-US"/>
-        </w:rPr>
-      </w:pPr>
-      <m:oMath>
-        <m:r>
-          <w:rPr>
-            <w:rFonts w:ascii="Cambria Math" w:hAnsi="Cambria Math"/>
-          </w:rPr>
-          <m:t>A</m:t>
-        </m:r>
-      </m:oMath>
-      <w:r>
-        <w:rPr>
-          <w:lang w:val="en-US"/>
-        </w:rPr>
-        <w:t xml:space="preserve"> is a matching </w:t>
-      </w:r>
-      <m:oMath>
-        <m:r>
-          <w:rPr>
-            <w:rFonts w:ascii="Cambria Math" w:hAnsi="Cambria Math"/>
-            <w:lang w:val="en-US"/>
-          </w:rPr>
-          <m:t>⇒</m:t>
-        </m:r>
-      </m:oMath>
-      <w:r>
-        <w:rPr>
-          <w:lang w:val="en-US"/>
-        </w:rPr>
-        <w:t xml:space="preserve"> in </w:t>
-      </w:r>
-      <m:oMath>
-        <m:sSup>
-          <m:sSupPr>
-            <m:ctrlPr>
-              <w:rPr>
-                <w:rFonts w:ascii="Cambria Math" w:hAnsi="Cambria Math"/>
-                <w:i/>
-              </w:rPr>
-            </m:ctrlPr>
-          </m:sSupPr>
-          <m:e>
-            <m:r>
-              <w:rPr>
-                <w:rFonts w:ascii="Cambria Math" w:hAnsi="Cambria Math"/>
-              </w:rPr>
-              <m:t>V</m:t>
-            </m:r>
-          </m:e>
-          <m:sup>
-            <m:r>
-              <w:rPr>
-                <w:rFonts w:ascii="Cambria Math" w:hAnsi="Cambria Math"/>
-                <w:lang w:val="en-US"/>
-              </w:rPr>
-              <m:t>*</m:t>
-            </m:r>
-          </m:sup>
-        </m:sSup>
-      </m:oMath>
-      <w:r>
-        <w:rPr>
-          <w:lang w:val="en-US"/>
-        </w:rPr>
-        <w:t xml:space="preserve"> there must be </w:t>
-      </w:r>
-      <m:oMath>
-        <m:r>
-          <w:rPr>
-            <w:rFonts w:ascii="Cambria Math" w:hAnsi="Cambria Math"/>
-            <w:lang w:val="en-US"/>
-          </w:rPr>
-          <m:t>≥1</m:t>
-        </m:r>
-      </m:oMath>
-      <w:r>
-        <w:rPr>
-          <w:lang w:val="en-US"/>
-        </w:rPr>
-        <w:t xml:space="preserve"> vertex </w:t>
-      </w:r>
-      <m:oMath>
-        <m:r>
-          <w:rPr>
-            <w:rFonts w:ascii="Cambria Math" w:hAnsi="Cambria Math"/>
-            <w:lang w:val="en-US"/>
-          </w:rPr>
-          <m:t>∀</m:t>
-        </m:r>
-      </m:oMath>
-      <w:r>
-        <w:rPr>
-          <w:lang w:val="en-US"/>
-        </w:rPr>
-        <w:t xml:space="preserve"> edge of </w:t>
-      </w:r>
-      <m:oMath>
-        <m:r>
-          <w:rPr>
-            <w:rFonts w:ascii="Cambria Math" w:hAnsi="Cambria Math"/>
-          </w:rPr>
-          <m:t>A</m:t>
-        </m:r>
-      </m:oMath>
-      <w:r>
-        <w:rPr>
-          <w:lang w:val="en-US"/>
-        </w:rPr>
-        <w:t xml:space="preserve"> (right figure)</w:t>
-      </w:r>
-    </w:p>
-    <w:p>
-      <w:pPr>
-        <w:spacing w:line="276" w:lineRule="auto"/>
-        <w:rPr>
-          <w:lang w:val="en-US"/>
-        </w:rPr>
-      </w:pPr>
-      <w:r>
-        <w:rPr>
-          <w:lang w:val="en-US"/>
-        </w:rPr>
-        <w:t xml:space="preserve">In whatever vertex cover, particularly </w:t>
-      </w:r>
-      <m:oMath>
-        <m:sSup>
-          <m:sSupPr>
-            <m:ctrlPr>
-              <w:rPr>
-                <w:rFonts w:ascii="Cambria Math" w:hAnsi="Cambria Math"/>
-                <w:i/>
-              </w:rPr>
-            </m:ctrlPr>
-          </m:sSupPr>
-          <m:e>
-            <m:r>
-              <w:rPr>
-                <w:rFonts w:ascii="Cambria Math" w:hAnsi="Cambria Math"/>
-              </w:rPr>
-              <m:t>V</m:t>
-            </m:r>
-          </m:e>
-          <m:sup>
-            <m:r>
-              <w:rPr>
-                <w:rFonts w:ascii="Cambria Math" w:hAnsi="Cambria Math"/>
-                <w:lang w:val="en-US"/>
-              </w:rPr>
-              <m:t>*</m:t>
-            </m:r>
-          </m:sup>
-        </m:sSup>
-      </m:oMath>
-      <w:r>
-        <w:rPr>
-          <w:lang w:val="en-US"/>
-        </w:rPr>
-        <w:t xml:space="preserve">, we have to cover all graph edges and, in particular, all </w:t>
-      </w:r>
-      <m:oMath>
-        <m:r>
-          <w:rPr>
-            <w:rFonts w:ascii="Cambria Math" w:hAnsi="Cambria Math"/>
-          </w:rPr>
-          <m:t>A</m:t>
-        </m:r>
-      </m:oMath>
-      <w:r>
-        <w:rPr>
-          <w:lang w:val="en-US"/>
-        </w:rPr>
-        <w:t xml:space="preserve"> edges. But </w:t>
-      </w:r>
-      <m:oMath>
-        <m:r>
-          <w:rPr>
-            <w:rFonts w:ascii="Cambria Math" w:hAnsi="Cambria Math"/>
-          </w:rPr>
-          <m:t>A</m:t>
-        </m:r>
-      </m:oMath>
-      <w:r>
-        <w:rPr>
-          <w:lang w:val="en-US"/>
-        </w:rPr>
-        <w:t xml:space="preserve"> is a matching (so, every edge of </w:t>
-      </w:r>
-      <m:oMath>
-        <m:r>
-          <w:rPr>
-            <w:rFonts w:ascii="Cambria Math" w:hAnsi="Cambria Math"/>
-          </w:rPr>
-          <m:t>A</m:t>
-        </m:r>
-      </m:oMath>
-      <w:r>
-        <w:rPr>
-          <w:lang w:val="en-US"/>
-        </w:rPr>
-        <w:t xml:space="preserve"> is disjoint), so:</w:t>
-      </w:r>
-    </w:p>
-    <w:p>
-      <w:pPr>
-        <w:spacing w:line="276" w:lineRule="auto"/>
-      </w:pPr>
-      <m:oMathPara>
-        <m:oMath>
-          <m:d>
-            <m:dPr>
-              <m:begChr m:val="|"/>
-              <m:endChr m:val="|"/>
-              <m:ctrlPr>
-                <w:rPr>
-                  <w:rFonts w:ascii="Cambria Math" w:hAnsi="Cambria Math"/>
-                  <w:i/>
-                </w:rPr>
-              </m:ctrlPr>
-            </m:dPr>
-            <m:e>
-              <m:sSup>
-                <m:sSupPr>
-                  <m:ctrlPr>
-                    <w:rPr>
-                      <w:rFonts w:ascii="Cambria Math" w:hAnsi="Cambria Math"/>
-                      <w:i/>
-                    </w:rPr>
-                  </m:ctrlPr>
-                </m:sSupPr>
-                <m:e>
-                  <m:r>
-                    <w:rPr>
-                      <w:rFonts w:ascii="Cambria Math" w:hAnsi="Cambria Math"/>
-                    </w:rPr>
-                    <m:t>V</m:t>
-                  </m:r>
-                </m:e>
-                <m:sup>
-                  <m:r>
-                    <w:rPr>
-                      <w:rFonts w:ascii="Cambria Math" w:hAnsi="Cambria Math"/>
-                    </w:rPr>
-                    <m:t>*</m:t>
-                  </m:r>
-                </m:sup>
-              </m:sSup>
-            </m:e>
-          </m:d>
-          <m:r>
-            <w:rPr>
-              <w:rFonts w:ascii="Cambria Math" w:hAnsi="Cambria Math"/>
-            </w:rPr>
-            <m:t>≥|A|</m:t>
-          </m:r>
-        </m:oMath>
-      </m:oMathPara>
-    </w:p>
-    <w:p>
-      <w:pPr>
-        <w:spacing w:line="276" w:lineRule="auto"/>
-        <w:ind w:firstLine="708"/>
-        <w:rPr>
-          <w:lang w:val="en-US"/>
-        </w:rPr>
-      </w:pPr>
-      <w:r>
-        <w:rPr>
-          <w:lang w:val="en-US"/>
-        </w:rPr>
-        <w:t xml:space="preserve">2. upper bound to the optimal solution </w:t>
-      </w:r>
-      <m:oMath>
-        <m:r>
-          <w:rPr>
-            <w:rFonts w:ascii="Cambria Math" w:hAnsi="Cambria Math"/>
-          </w:rPr>
-          <m:t>V</m:t>
-        </m:r>
-        <m:r>
-          <w:rPr>
-            <w:rFonts w:ascii="Cambria Math" w:hAnsi="Cambria Math"/>
-            <w:lang w:val="en-US"/>
-          </w:rPr>
-          <m:t>'</m:t>
-        </m:r>
-      </m:oMath>
-    </w:p>
-    <w:p>
-      <w:pPr>
-        <w:spacing w:line="276" w:lineRule="auto"/>
-        <w:rPr>
-          <w:lang w:val="en-US"/>
-        </w:rPr>
-      </w:pPr>
-      <w:r>
-        <w:rPr>
-          <w:lang w:val="en-US"/>
-        </w:rPr>
-        <w:t xml:space="preserve">What can one say about </w:t>
-      </w:r>
-      <m:oMath>
-        <m:d>
-          <m:dPr>
-            <m:begChr m:val="|"/>
-            <m:endChr m:val="|"/>
-            <m:ctrlPr>
-              <w:rPr>
-                <w:rFonts w:ascii="Cambria Math" w:hAnsi="Cambria Math"/>
-                <w:i/>
-              </w:rPr>
-            </m:ctrlPr>
-          </m:dPr>
-          <m:e>
-            <m:r>
-              <w:rPr>
-                <w:rFonts w:ascii="Cambria Math" w:hAnsi="Cambria Math"/>
-              </w:rPr>
-              <m:t>V</m:t>
-            </m:r>
-            <m:r>
-              <w:rPr>
-                <w:rFonts w:ascii="Cambria Math" w:hAnsi="Cambria Math"/>
-                <w:lang w:val="en-US"/>
-              </w:rPr>
-              <m:t>'</m:t>
-            </m:r>
-          </m:e>
-        </m:d>
-        <m:r>
-          <w:rPr>
-            <w:rFonts w:ascii="Cambria Math" w:hAnsi="Cambria Math"/>
-            <w:lang w:val="en-US"/>
-          </w:rPr>
-          <m:t xml:space="preserve"> </m:t>
-        </m:r>
-        <m:r>
-          <w:rPr>
-            <w:rFonts w:ascii="Cambria Math" w:hAnsi="Cambria Math"/>
-          </w:rPr>
-          <m:t>vs</m:t>
-        </m:r>
-        <m:r>
-          <w:rPr>
-            <w:rFonts w:ascii="Cambria Math" w:hAnsi="Cambria Math"/>
-            <w:lang w:val="en-US"/>
-          </w:rPr>
-          <m:t xml:space="preserve"> |</m:t>
-        </m:r>
-        <m:r>
-          <w:rPr>
-            <w:rFonts w:ascii="Cambria Math" w:hAnsi="Cambria Math"/>
-          </w:rPr>
-          <m:t>A</m:t>
-        </m:r>
-        <m:r>
-          <w:rPr>
-            <w:rFonts w:ascii="Cambria Math" w:hAnsi="Cambria Math"/>
-            <w:lang w:val="en-US"/>
-          </w:rPr>
-          <m:t>|</m:t>
-        </m:r>
-      </m:oMath>
-      <w:r>
-        <w:rPr>
-          <w:lang w:val="en-US"/>
-        </w:rPr>
-        <w:t xml:space="preserve">? </w:t>
-      </w:r>
-    </w:p>
-    <w:p>
-      <w:pPr>
-        <w:pStyle w:val="Paragrafoelenco"/>
-        <w:numPr>
-          <w:ilvl w:val="0"/>
-          <w:numId w:val="18"/>
-        </w:numPr>
-        <w:spacing w:line="276" w:lineRule="auto"/>
-        <w:rPr>
-          <w:lang w:val="en-US"/>
-        </w:rPr>
-      </w:pPr>
-      <m:oMath>
-        <m:d>
-          <m:dPr>
-            <m:begChr m:val="|"/>
-            <m:endChr m:val="|"/>
-            <m:ctrlPr>
-              <w:rPr>
-                <w:rFonts w:ascii="Cambria Math" w:hAnsi="Cambria Math"/>
-                <w:i/>
-              </w:rPr>
-            </m:ctrlPr>
-          </m:dPr>
-          <m:e>
-            <m:sSup>
-              <m:sSupPr>
-                <m:ctrlPr>
-                  <w:rPr>
-                    <w:rFonts w:ascii="Cambria Math" w:hAnsi="Cambria Math"/>
-                    <w:i/>
-                  </w:rPr>
-                </m:ctrlPr>
-              </m:sSupPr>
-              <m:e>
-                <m:r>
-                  <w:rPr>
-                    <w:rFonts w:ascii="Cambria Math" w:hAnsi="Cambria Math"/>
-                  </w:rPr>
-                  <m:t>V</m:t>
-                </m:r>
-              </m:e>
-              <m:sup>
-                <m:r>
-                  <w:rPr>
-                    <w:rFonts w:ascii="Cambria Math" w:hAnsi="Cambria Math"/>
-                    <w:lang w:val="en-US"/>
-                  </w:rPr>
-                  <m:t>'</m:t>
-                </m:r>
-              </m:sup>
-            </m:sSup>
-          </m:e>
-        </m:d>
-        <m:r>
-          <w:rPr>
-            <w:rFonts w:ascii="Cambria Math" w:hAnsi="Cambria Math"/>
-            <w:lang w:val="en-US"/>
-          </w:rPr>
-          <m:t>=2|</m:t>
-        </m:r>
-        <m:r>
-          <w:rPr>
-            <w:rFonts w:ascii="Cambria Math" w:hAnsi="Cambria Math"/>
-          </w:rPr>
-          <m:t>A</m:t>
-        </m:r>
-        <m:r>
-          <w:rPr>
-            <w:rFonts w:ascii="Cambria Math" w:hAnsi="Cambria Math"/>
-            <w:lang w:val="en-US"/>
-          </w:rPr>
-          <m:t>|</m:t>
-        </m:r>
-      </m:oMath>
-      <w:r>
-        <w:rPr>
-          <w:lang w:val="en-US"/>
-        </w:rPr>
-        <w:t xml:space="preserve"> by construction and so:</w:t>
-      </w:r>
-    </w:p>
-    <w:p>
-      <w:pPr>
-        <w:spacing w:line="276" w:lineRule="auto"/>
-        <w:jc w:val="center"/>
-      </w:pPr>
-      <w:r>
-        <w:t xml:space="preserve">(1. + 2.) </w:t>
-      </w:r>
-      <m:oMath>
-        <m:r>
-          <w:rPr>
-            <w:rFonts w:ascii="Cambria Math" w:hAnsi="Cambria Math"/>
-          </w:rPr>
-          <m:t>⇒</m:t>
-        </m:r>
-      </m:oMath>
-      <w:r>
-        <w:t xml:space="preserve"> </w:t>
-      </w:r>
-      <m:oMath>
-        <m:d>
-          <m:dPr>
-            <m:begChr m:val="|"/>
-            <m:endChr m:val="|"/>
-            <m:ctrlPr>
-              <w:rPr>
-                <w:rFonts w:ascii="Cambria Math" w:hAnsi="Cambria Math"/>
-                <w:i/>
-              </w:rPr>
-            </m:ctrlPr>
-          </m:dPr>
-          <m:e>
-            <m:sSup>
-              <m:sSupPr>
-                <m:ctrlPr>
-                  <w:rPr>
-                    <w:rFonts w:ascii="Cambria Math" w:hAnsi="Cambria Math"/>
-                    <w:i/>
-                  </w:rPr>
-                </m:ctrlPr>
-              </m:sSupPr>
-              <m:e>
-                <m:r>
-                  <w:rPr>
-                    <w:rFonts w:ascii="Cambria Math" w:hAnsi="Cambria Math"/>
-                  </w:rPr>
-                  <m:t>V</m:t>
-                </m:r>
-              </m:e>
-              <m:sup>
-                <m:r>
-                  <w:rPr>
-                    <w:rFonts w:ascii="Cambria Math" w:hAnsi="Cambria Math"/>
-                  </w:rPr>
-                  <m:t>'</m:t>
-                </m:r>
-              </m:sup>
-            </m:sSup>
-          </m:e>
-        </m:d>
-        <m:r>
-          <w:rPr>
-            <w:rFonts w:ascii="Cambria Math" w:hAnsi="Cambria Math"/>
-          </w:rPr>
-          <m:t>≤</m:t>
-        </m:r>
-        <m:r>
-          <w:rPr>
-            <w:rFonts w:ascii="Cambria Math" w:hAnsi="Cambria Math"/>
-            <w:strike/>
-          </w:rPr>
-          <m:t>2</m:t>
-        </m:r>
-        <m:d>
-          <m:dPr>
-            <m:begChr m:val="|"/>
-            <m:endChr m:val="|"/>
-            <m:ctrlPr>
-              <w:rPr>
-                <w:rFonts w:ascii="Cambria Math" w:hAnsi="Cambria Math"/>
-                <w:i/>
-                <w:strike/>
-              </w:rPr>
-            </m:ctrlPr>
-          </m:dPr>
-          <m:e>
-            <m:r>
-              <w:rPr>
-                <w:rFonts w:ascii="Cambria Math" w:hAnsi="Cambria Math"/>
-                <w:strike/>
-              </w:rPr>
-              <m:t>A</m:t>
-            </m:r>
-          </m:e>
-        </m:d>
-        <m:r>
-          <w:rPr>
-            <w:rFonts w:ascii="Cambria Math" w:hAnsi="Cambria Math"/>
-          </w:rPr>
-          <m:t>≤2</m:t>
-        </m:r>
-        <m:d>
-          <m:dPr>
-            <m:begChr m:val="|"/>
-            <m:endChr m:val="|"/>
-            <m:ctrlPr>
-              <w:rPr>
-                <w:rFonts w:ascii="Cambria Math" w:hAnsi="Cambria Math"/>
-                <w:i/>
-              </w:rPr>
-            </m:ctrlPr>
-          </m:dPr>
-          <m:e>
-            <m:sSup>
-              <m:sSupPr>
-                <m:ctrlPr>
-                  <w:rPr>
-                    <w:rFonts w:ascii="Cambria Math" w:hAnsi="Cambria Math"/>
-                    <w:i/>
-                  </w:rPr>
-                </m:ctrlPr>
-              </m:sSupPr>
-              <m:e>
-                <m:r>
-                  <w:rPr>
-                    <w:rFonts w:ascii="Cambria Math" w:hAnsi="Cambria Math"/>
-                  </w:rPr>
-                  <m:t>V</m:t>
-                </m:r>
-              </m:e>
-              <m:sup>
-                <m:r>
-                  <w:rPr>
-                    <w:rFonts w:ascii="Cambria Math" w:hAnsi="Cambria Math"/>
-                  </w:rPr>
-                  <m:t>*</m:t>
-                </m:r>
-              </m:sup>
-            </m:sSup>
-          </m:e>
-        </m:d>
-        <m:r>
-          <w:rPr>
-            <w:rFonts w:ascii="Cambria Math" w:hAnsi="Cambria Math"/>
-          </w:rPr>
-          <m:t>⇒</m:t>
-        </m:r>
-        <m:f>
-          <m:fPr>
-            <m:ctrlPr>
-              <w:rPr>
-                <w:rFonts w:ascii="Cambria Math" w:hAnsi="Cambria Math"/>
-                <w:i/>
-              </w:rPr>
-            </m:ctrlPr>
-          </m:fPr>
-          <m:num>
-            <m:d>
-              <m:dPr>
-                <m:begChr m:val="|"/>
-                <m:endChr m:val="|"/>
-                <m:ctrlPr>
-                  <w:rPr>
-                    <w:rFonts w:ascii="Cambria Math" w:hAnsi="Cambria Math"/>
-                    <w:i/>
-                  </w:rPr>
-                </m:ctrlPr>
-              </m:dPr>
-              <m:e>
-                <m:sSup>
-                  <m:sSupPr>
-                    <m:ctrlPr>
-                      <w:rPr>
-                        <w:rFonts w:ascii="Cambria Math" w:hAnsi="Cambria Math"/>
-                        <w:i/>
-                      </w:rPr>
-                    </m:ctrlPr>
-                  </m:sSupPr>
-                  <m:e>
-                    <m:r>
-                      <w:rPr>
-                        <w:rFonts w:ascii="Cambria Math" w:hAnsi="Cambria Math"/>
-                      </w:rPr>
-                      <m:t>V</m:t>
-                    </m:r>
-                  </m:e>
-                  <m:sup>
-                    <m:r>
-                      <w:rPr>
-                        <w:rFonts w:ascii="Cambria Math" w:hAnsi="Cambria Math"/>
-                      </w:rPr>
-                      <m:t>'</m:t>
-                    </m:r>
-                  </m:sup>
-                </m:sSup>
-              </m:e>
-            </m:d>
-          </m:num>
-          <m:den>
-            <m:d>
-              <m:dPr>
-                <m:begChr m:val="|"/>
-                <m:endChr m:val="|"/>
-                <m:ctrlPr>
-                  <w:rPr>
-                    <w:rFonts w:ascii="Cambria Math" w:hAnsi="Cambria Math"/>
-                    <w:i/>
-                  </w:rPr>
-                </m:ctrlPr>
-              </m:dPr>
-              <m:e>
-                <m:sSup>
-                  <m:sSupPr>
-                    <m:ctrlPr>
-                      <w:rPr>
-                        <w:rFonts w:ascii="Cambria Math" w:hAnsi="Cambria Math"/>
-                        <w:i/>
-                      </w:rPr>
-                    </m:ctrlPr>
-                  </m:sSupPr>
-                  <m:e>
-                    <m:r>
-                      <w:rPr>
-                        <w:rFonts w:ascii="Cambria Math" w:hAnsi="Cambria Math"/>
-                      </w:rPr>
-                      <m:t>V</m:t>
-                    </m:r>
-                  </m:e>
-                  <m:sup>
-                    <m:r>
-                      <w:rPr>
-                        <w:rFonts w:ascii="Cambria Math" w:hAnsi="Cambria Math"/>
-                      </w:rPr>
-                      <m:t>*</m:t>
-                    </m:r>
-                  </m:sup>
-                </m:sSup>
-              </m:e>
-            </m:d>
-          </m:den>
-        </m:f>
-        <m:r>
-          <w:rPr>
-            <w:rFonts w:ascii="Cambria Math" w:hAnsi="Cambria Math"/>
-          </w:rPr>
-          <m:t>≤2</m:t>
-        </m:r>
-      </m:oMath>
-    </w:p>
-    <w:p>
-      <w:pPr>
-        <w:spacing w:line="276" w:lineRule="auto"/>
-        <w:rPr>
-          <w:lang w:val="en-US"/>
-        </w:rPr>
-      </w:pPr>
     </w:p>
     <w:p>
       <w:pPr>
@@ -37353,11 +37634,19 @@
       </w:pPr>
       <w:bookmarkStart w:id="66" w:name="_Toc164153941"/>
       <w:bookmarkStart w:id="67" w:name="_Toc164154573"/>
+      <w:proofErr w:type="spellStart"/>
       <w:r>
         <w:rPr>
           <w:rFonts w:eastAsiaTheme="minorEastAsia"/>
         </w:rPr>
-        <w:t xml:space="preserve">Travelling </w:t>
+        <w:t>Travelling</w:t>
+      </w:r>
+      <w:proofErr w:type="spellEnd"/>
+      <w:r>
+        <w:rPr>
+          <w:rFonts w:eastAsiaTheme="minorEastAsia"/>
+        </w:rPr>
+        <w:t xml:space="preserve"> </w:t>
       </w:r>
       <w:proofErr w:type="spellStart"/>
       <w:r>
@@ -37371,8 +37660,16 @@
         <w:rPr>
           <w:rFonts w:eastAsiaTheme="minorEastAsia"/>
         </w:rPr>
-        <w:t xml:space="preserve"> Problem</w:t>
-      </w:r>
+        <w:t xml:space="preserve"> </w:t>
+      </w:r>
+      <w:proofErr w:type="spellStart"/>
+      <w:r>
+        <w:rPr>
+          <w:rFonts w:eastAsiaTheme="minorEastAsia"/>
+        </w:rPr>
+        <w:t>Problem</w:t>
+      </w:r>
+      <w:proofErr w:type="spellEnd"/>
       <w:r>
         <w:rPr>
           <w:rFonts w:eastAsiaTheme="minorEastAsia"/>
@@ -38053,7 +38350,7 @@
                     <pic:cNvPicPr/>
                   </pic:nvPicPr>
                   <pic:blipFill>
-                    <a:blip r:embed="rId38"/>
+                    <a:blip r:embed="rId39"/>
                     <a:stretch>
                       <a:fillRect/>
                     </a:stretch>
@@ -38113,6 +38410,9 @@
     <w:p>
       <w:pPr>
         <w:spacing w:line="276" w:lineRule="auto"/>
+        <w:rPr>
+          <w:lang w:val="en-US"/>
+        </w:rPr>
       </w:pPr>
       <w:r>
         <w:rPr>
@@ -38130,8 +38430,8 @@
       </w:pPr>
     </w:p>
     <w:sectPr>
-      <w:headerReference w:type="default" r:id="rId39"/>
-      <w:footerReference w:type="default" r:id="rId40"/>
+      <w:headerReference w:type="default" r:id="rId40"/>
+      <w:footerReference w:type="default" r:id="rId41"/>
       <w:pgSz w:w="11906" w:h="16838"/>
       <w:pgMar w:top="1417" w:right="1134" w:bottom="1134" w:left="1134" w:header="708" w:footer="708" w:gutter="0"/>
       <w:pgNumType w:start="0"/>
@@ -39798,7 +40098,7 @@
   <w:style w:type="paragraph" w:default="1" w:styleId="Normale">
     <w:name w:val="Normal"/>
     <w:qFormat/>
-    <w:rsid w:val="00CB0ABA"/>
+    <w:rsid w:val="00070621"/>
   </w:style>
   <w:style w:type="paragraph" w:styleId="Titolo1">
     <w:name w:val="heading 1"/>
@@ -40726,6 +41026,7 @@
     <w:rsid w:val="00D507C4"/>
     <w:rsid w:val="00D775E7"/>
     <w:rsid w:val="00E2591E"/>
+    <w:rsid w:val="00E53650"/>
     <w:rsid w:val="00ED1C1C"/>
   </w:rsids>
   <m:mathPr>

</xml_diff>